<commit_message>
agregando pasos a seguir para una instalacion basica segun la pagina de documentacion de laravel
</commit_message>
<xml_diff>
--- a/ayuda.docx
+++ b/ayuda.docx
@@ -17,8 +17,132 @@
       </w:r>
     </w:p>
     <w:p>
+      <w:r>
+        <w:t xml:space="preserve">Instalación básica según sitio oficial: </w:t>
+      </w:r>
+      <w:hyperlink r:id="rId4" w:history="1">
+        <w:r>
+          <w:rPr>
+            <w:rStyle w:val="Hipervnculo"/>
+          </w:rPr>
+          <w:t>https://laravel.com/</w:t>
+        </w:r>
+      </w:hyperlink>
+      <w:r>
+        <w:t>, para la versión de este proyecto utilizaremos PHP 7.2.5.</w:t>
+      </w:r>
+    </w:p>
+    <w:p>
+      <w:r>
+        <w:t>Iniciando instalación desde composer</w:t>
+      </w:r>
       <w:bookmarkStart w:id="0" w:name="_GoBack"/>
       <w:bookmarkEnd w:id="0"/>
+      <w:r>
+        <w:t xml:space="preserve">: </w:t>
+      </w:r>
+    </w:p>
+    <w:p>
+      <w:pPr>
+        <w:shd w:val="clear" w:color="auto" w:fill="FBFBFD"/>
+        <w:tabs>
+          <w:tab w:val="left" w:pos="916"/>
+          <w:tab w:val="left" w:pos="1832"/>
+          <w:tab w:val="left" w:pos="2748"/>
+          <w:tab w:val="left" w:pos="3664"/>
+          <w:tab w:val="left" w:pos="4580"/>
+          <w:tab w:val="left" w:pos="5496"/>
+          <w:tab w:val="left" w:pos="6412"/>
+          <w:tab w:val="left" w:pos="7328"/>
+          <w:tab w:val="left" w:pos="8244"/>
+          <w:tab w:val="left" w:pos="9160"/>
+          <w:tab w:val="left" w:pos="10076"/>
+          <w:tab w:val="left" w:pos="10992"/>
+          <w:tab w:val="left" w:pos="11908"/>
+          <w:tab w:val="left" w:pos="12824"/>
+          <w:tab w:val="left" w:pos="13740"/>
+          <w:tab w:val="left" w:pos="14656"/>
+        </w:tabs>
+        <w:spacing w:before="120" w:after="480" w:line="240" w:lineRule="auto"/>
+        <w:rPr>
+          <w:rFonts w:ascii="Courier New" w:eastAsia="Times New Roman" w:hAnsi="Courier New" w:cs="Courier New"/>
+          <w:color w:val="CA473F"/>
+          <w:sz w:val="24"/>
+          <w:szCs w:val="24"/>
+          <w:lang w:eastAsia="es-VE"/>
+        </w:rPr>
+      </w:pPr>
+      <w:r>
+        <w:rPr>
+          <w:rFonts w:ascii="Courier New" w:eastAsia="Times New Roman" w:hAnsi="Courier New" w:cs="Courier New"/>
+          <w:color w:val="090910"/>
+          <w:lang w:eastAsia="es-VE"/>
+        </w:rPr>
+        <w:t xml:space="preserve">composer </w:t>
+      </w:r>
+      <w:r>
+        <w:rPr>
+          <w:rFonts w:ascii="Courier New" w:eastAsia="Times New Roman" w:hAnsi="Courier New" w:cs="Courier New"/>
+          <w:color w:val="055472"/>
+          <w:lang w:eastAsia="es-VE"/>
+        </w:rPr>
+        <w:t>global</w:t>
+      </w:r>
+      <w:r>
+        <w:rPr>
+          <w:rFonts w:ascii="Courier New" w:eastAsia="Times New Roman" w:hAnsi="Courier New" w:cs="Courier New"/>
+          <w:color w:val="090910"/>
+          <w:lang w:eastAsia="es-VE"/>
+        </w:rPr>
+        <w:t xml:space="preserve"> </w:t>
+      </w:r>
+      <w:r>
+        <w:rPr>
+          <w:rFonts w:ascii="Courier New" w:eastAsia="Times New Roman" w:hAnsi="Courier New" w:cs="Courier New"/>
+          <w:color w:val="055472"/>
+          <w:lang w:eastAsia="es-VE"/>
+        </w:rPr>
+        <w:t>require</w:t>
+      </w:r>
+      <w:r>
+        <w:rPr>
+          <w:rFonts w:ascii="Courier New" w:eastAsia="Times New Roman" w:hAnsi="Courier New" w:cs="Courier New"/>
+          <w:color w:val="090910"/>
+          <w:lang w:eastAsia="es-VE"/>
+        </w:rPr>
+        <w:t xml:space="preserve"> laravel/installer</w:t>
+      </w:r>
+    </w:p>
+    <w:p>
+      <w:pPr>
+        <w:shd w:val="clear" w:color="auto" w:fill="FBFBFD"/>
+        <w:tabs>
+          <w:tab w:val="left" w:pos="916"/>
+          <w:tab w:val="left" w:pos="1832"/>
+          <w:tab w:val="left" w:pos="2748"/>
+          <w:tab w:val="left" w:pos="3664"/>
+          <w:tab w:val="left" w:pos="4580"/>
+          <w:tab w:val="left" w:pos="5496"/>
+          <w:tab w:val="left" w:pos="6412"/>
+          <w:tab w:val="left" w:pos="7328"/>
+          <w:tab w:val="left" w:pos="8244"/>
+          <w:tab w:val="left" w:pos="9160"/>
+          <w:tab w:val="left" w:pos="10076"/>
+          <w:tab w:val="left" w:pos="10992"/>
+          <w:tab w:val="left" w:pos="11908"/>
+          <w:tab w:val="left" w:pos="12824"/>
+          <w:tab w:val="left" w:pos="13740"/>
+          <w:tab w:val="left" w:pos="14656"/>
+        </w:tabs>
+        <w:spacing w:before="120" w:after="480" w:line="240" w:lineRule="auto"/>
+        <w:rPr>
+          <w:rFonts w:ascii="Courier New" w:eastAsia="Times New Roman" w:hAnsi="Courier New" w:cs="Courier New"/>
+          <w:color w:val="CA473F"/>
+          <w:sz w:val="24"/>
+          <w:szCs w:val="24"/>
+          <w:lang w:eastAsia="es-VE"/>
+        </w:rPr>
+      </w:pPr>
     </w:p>
     <w:sectPr>
       <w:pgSz w:w="12240" w:h="15840"/>
@@ -1037,6 +1161,82 @@
       <w:outlineLvl w:val="9"/>
     </w:pPr>
   </w:style>
+  <w:style w:type="character" w:styleId="Hipervnculo">
+    <w:name w:val="Hyperlink"/>
+    <w:basedOn w:val="Fuentedeprrafopredeter"/>
+    <w:uiPriority w:val="99"/>
+    <w:semiHidden/>
+    <w:unhideWhenUsed/>
+    <w:rsid w:val="00A72040"/>
+    <w:rPr>
+      <w:color w:val="0000FF"/>
+      <w:u w:val="single"/>
+    </w:rPr>
+  </w:style>
+  <w:style w:type="paragraph" w:styleId="HTMLconformatoprevio">
+    <w:name w:val="HTML Preformatted"/>
+    <w:basedOn w:val="Normal"/>
+    <w:link w:val="HTMLconformatoprevioCar"/>
+    <w:uiPriority w:val="99"/>
+    <w:semiHidden/>
+    <w:unhideWhenUsed/>
+    <w:rsid w:val="00033647"/>
+    <w:pPr>
+      <w:tabs>
+        <w:tab w:val="left" w:pos="916"/>
+        <w:tab w:val="left" w:pos="1832"/>
+        <w:tab w:val="left" w:pos="2748"/>
+        <w:tab w:val="left" w:pos="3664"/>
+        <w:tab w:val="left" w:pos="4580"/>
+        <w:tab w:val="left" w:pos="5496"/>
+        <w:tab w:val="left" w:pos="6412"/>
+        <w:tab w:val="left" w:pos="7328"/>
+        <w:tab w:val="left" w:pos="8244"/>
+        <w:tab w:val="left" w:pos="9160"/>
+        <w:tab w:val="left" w:pos="10076"/>
+        <w:tab w:val="left" w:pos="10992"/>
+        <w:tab w:val="left" w:pos="11908"/>
+        <w:tab w:val="left" w:pos="12824"/>
+        <w:tab w:val="left" w:pos="13740"/>
+        <w:tab w:val="left" w:pos="14656"/>
+      </w:tabs>
+      <w:spacing w:before="0" w:after="0" w:line="240" w:lineRule="auto"/>
+    </w:pPr>
+    <w:rPr>
+      <w:rFonts w:ascii="Courier New" w:eastAsia="Times New Roman" w:hAnsi="Courier New" w:cs="Courier New"/>
+      <w:lang w:eastAsia="es-VE"/>
+    </w:rPr>
+  </w:style>
+  <w:style w:type="character" w:customStyle="1" w:styleId="HTMLconformatoprevioCar">
+    <w:name w:val="HTML con formato previo Car"/>
+    <w:basedOn w:val="Fuentedeprrafopredeter"/>
+    <w:link w:val="HTMLconformatoprevio"/>
+    <w:uiPriority w:val="99"/>
+    <w:semiHidden/>
+    <w:rsid w:val="00033647"/>
+    <w:rPr>
+      <w:rFonts w:ascii="Courier New" w:eastAsia="Times New Roman" w:hAnsi="Courier New" w:cs="Courier New"/>
+      <w:lang w:eastAsia="es-VE"/>
+    </w:rPr>
+  </w:style>
+  <w:style w:type="character" w:styleId="CdigoHTML">
+    <w:name w:val="HTML Code"/>
+    <w:basedOn w:val="Fuentedeprrafopredeter"/>
+    <w:uiPriority w:val="99"/>
+    <w:semiHidden/>
+    <w:unhideWhenUsed/>
+    <w:rsid w:val="00033647"/>
+    <w:rPr>
+      <w:rFonts w:ascii="Courier New" w:eastAsia="Times New Roman" w:hAnsi="Courier New" w:cs="Courier New"/>
+      <w:sz w:val="20"/>
+      <w:szCs w:val="20"/>
+    </w:rPr>
+  </w:style>
+  <w:style w:type="character" w:customStyle="1" w:styleId="token">
+    <w:name w:val="token"/>
+    <w:basedOn w:val="Fuentedeprrafopredeter"/>
+    <w:rsid w:val="00033647"/>
+  </w:style>
 </w:styles>
 </file>
 

</xml_diff>

<commit_message>
pasos para crear htaccess
</commit_message>
<xml_diff>
--- a/ayuda.docx
+++ b/ayuda.docx
@@ -34,15 +34,7 @@
     </w:p>
     <w:p>
       <w:r>
-        <w:t xml:space="preserve">Iniciando instalación desde </w:t>
-      </w:r>
-      <w:proofErr w:type="spellStart"/>
-      <w:r>
-        <w:t>composer</w:t>
-      </w:r>
-      <w:proofErr w:type="spellEnd"/>
-      <w:r>
-        <w:t xml:space="preserve">: </w:t>
+        <w:t xml:space="preserve">Iniciando instalación desde composer: </w:t>
       </w:r>
     </w:p>
     <w:p>
@@ -51,44 +43,12 @@
           <w:color w:val="000000" w:themeColor="text1"/>
         </w:rPr>
       </w:pPr>
-      <w:proofErr w:type="spellStart"/>
-      <w:proofErr w:type="gramStart"/>
       <w:r>
         <w:rPr>
           <w:color w:val="FF0000"/>
         </w:rPr>
-        <w:t>composer</w:t>
-      </w:r>
-      <w:proofErr w:type="spellEnd"/>
-      <w:proofErr w:type="gramEnd"/>
-      <w:r>
-        <w:rPr>
-          <w:color w:val="FF0000"/>
-        </w:rPr>
-        <w:t xml:space="preserve"> global </w:t>
-      </w:r>
-      <w:proofErr w:type="spellStart"/>
-      <w:r>
-        <w:rPr>
-          <w:color w:val="FF0000"/>
-        </w:rPr>
-        <w:t>require</w:t>
-      </w:r>
-      <w:proofErr w:type="spellEnd"/>
-      <w:r>
-        <w:rPr>
-          <w:color w:val="FF0000"/>
-        </w:rPr>
-        <w:t xml:space="preserve"> laravel/</w:t>
-      </w:r>
-      <w:proofErr w:type="spellStart"/>
-      <w:r>
-        <w:rPr>
-          <w:color w:val="FF0000"/>
-        </w:rPr>
-        <w:t>installer</w:t>
-      </w:r>
-      <w:proofErr w:type="spellEnd"/>
+        <w:t>composer global require laravel/installer</w:t>
+      </w:r>
     </w:p>
     <w:p>
       <w:pPr>
@@ -100,21 +60,7 @@
         <w:rPr>
           <w:color w:val="000000" w:themeColor="text1"/>
         </w:rPr>
-        <w:t xml:space="preserve">Luego de la </w:t>
-      </w:r>
-      <w:proofErr w:type="spellStart"/>
-      <w:r>
-        <w:rPr>
-          <w:color w:val="000000" w:themeColor="text1"/>
-        </w:rPr>
-        <w:t>instalacion</w:t>
-      </w:r>
-      <w:proofErr w:type="spellEnd"/>
-      <w:r>
-        <w:rPr>
-          <w:color w:val="000000" w:themeColor="text1"/>
-        </w:rPr>
-        <w:t>, seguimos con la creación o descarga de nuestro proyecto laravel.</w:t>
+        <w:t>Luego de la instalacion, seguimos con la creación o descarga de nuestro proyecto laravel.</w:t>
       </w:r>
     </w:p>
     <w:p>
@@ -169,21 +115,7 @@
         <w:rPr>
           <w:color w:val="000000" w:themeColor="text1"/>
         </w:rPr>
-        <w:t xml:space="preserve">, </w:t>
-      </w:r>
-      <w:proofErr w:type="spellStart"/>
-      <w:r>
-        <w:rPr>
-          <w:color w:val="000000" w:themeColor="text1"/>
-        </w:rPr>
-        <w:t>qdando</w:t>
-      </w:r>
-      <w:proofErr w:type="spellEnd"/>
-      <w:r>
-        <w:rPr>
-          <w:color w:val="000000" w:themeColor="text1"/>
-        </w:rPr>
-        <w:t xml:space="preserve"> de la siguiente manera: </w:t>
+        <w:t xml:space="preserve">, qdando de la siguiente manera: </w:t>
       </w:r>
     </w:p>
     <w:p>
@@ -313,14 +245,413 @@
         </w:rPr>
         <w:t>vez</w:t>
       </w:r>
+      <w:r>
+        <w:rPr>
+          <w:color w:val="000000" w:themeColor="text1"/>
+        </w:rPr>
+        <w:t xml:space="preserve"> terminado recibimos un mensaje parecido a este, y eso es todo ya tenemos la instalación base. </w:t>
+      </w:r>
+    </w:p>
+    <w:p>
+      <w:pPr>
+        <w:rPr>
+          <w:color w:val="000000" w:themeColor="text1"/>
+        </w:rPr>
+      </w:pPr>
+      <w:r>
+        <w:rPr>
+          <w:color w:val="000000" w:themeColor="text1"/>
+        </w:rPr>
+        <w:t>PASO 2: preparación para paquetes, archivos y librerías a utilizar.</w:t>
+      </w:r>
+    </w:p>
+    <w:p>
+      <w:pPr>
+        <w:rPr>
+          <w:color w:val="000000" w:themeColor="text1"/>
+        </w:rPr>
+      </w:pPr>
+      <w:r>
+        <w:rPr>
+          <w:color w:val="000000" w:themeColor="text1"/>
+        </w:rPr>
+        <w:lastRenderedPageBreak/>
+        <w:t>Iniciamos con la creación del archivo .htaccess con este código tomado de la documentación oficial de laravel.</w:t>
+      </w:r>
+    </w:p>
+    <w:p>
+      <w:pPr>
+        <w:pStyle w:val="Sinespaciado"/>
+        <w:rPr>
+          <w:rStyle w:val="CdigoHTML"/>
+          <w:rFonts w:asciiTheme="minorHAnsi" w:eastAsiaTheme="minorEastAsia" w:hAnsiTheme="minorHAnsi" w:cstheme="minorBidi"/>
+        </w:rPr>
+      </w:pPr>
+      <w:r>
+        <w:rPr>
+          <w:rStyle w:val="CdigoHTML"/>
+          <w:rFonts w:asciiTheme="minorHAnsi" w:eastAsiaTheme="minorEastAsia" w:hAnsiTheme="minorHAnsi" w:cstheme="minorBidi"/>
+        </w:rPr>
+        <w:t xml:space="preserve">Options </w:t>
+      </w:r>
+      <w:r>
+        <w:rPr>
+          <w:rStyle w:val="token"/>
+        </w:rPr>
+        <w:t>+</w:t>
+      </w:r>
+      <w:r>
+        <w:rPr>
+          <w:rStyle w:val="CdigoHTML"/>
+          <w:rFonts w:asciiTheme="minorHAnsi" w:eastAsiaTheme="minorEastAsia" w:hAnsiTheme="minorHAnsi" w:cstheme="minorBidi"/>
+        </w:rPr>
+        <w:t xml:space="preserve">FollowSymLinks </w:t>
+      </w:r>
+      <w:r>
+        <w:rPr>
+          <w:rStyle w:val="token"/>
+        </w:rPr>
+        <w:t>-</w:t>
+      </w:r>
+      <w:r>
+        <w:rPr>
+          <w:rStyle w:val="CdigoHTML"/>
+          <w:rFonts w:asciiTheme="minorHAnsi" w:eastAsiaTheme="minorEastAsia" w:hAnsiTheme="minorHAnsi" w:cstheme="minorBidi"/>
+        </w:rPr>
+        <w:t>Indexes</w:t>
+      </w:r>
+    </w:p>
+    <w:p>
+      <w:pPr>
+        <w:pStyle w:val="Sinespaciado"/>
+        <w:rPr>
+          <w:rStyle w:val="CdigoHTML"/>
+          <w:rFonts w:asciiTheme="minorHAnsi" w:eastAsiaTheme="minorEastAsia" w:hAnsiTheme="minorHAnsi" w:cstheme="minorBidi"/>
+        </w:rPr>
+      </w:pPr>
+      <w:r>
+        <w:rPr>
+          <w:rStyle w:val="CdigoHTML"/>
+          <w:rFonts w:asciiTheme="minorHAnsi" w:eastAsiaTheme="minorEastAsia" w:hAnsiTheme="minorHAnsi" w:cstheme="minorBidi"/>
+        </w:rPr>
+        <w:t>RewriteEngine On</w:t>
+      </w:r>
+    </w:p>
+    <w:p>
+      <w:pPr>
+        <w:pStyle w:val="Sinespaciado"/>
+        <w:rPr>
+          <w:rStyle w:val="CdigoHTML"/>
+          <w:rFonts w:asciiTheme="minorHAnsi" w:eastAsiaTheme="minorEastAsia" w:hAnsiTheme="minorHAnsi" w:cstheme="minorBidi"/>
+          <w:lang w:val="en-US"/>
+        </w:rPr>
+      </w:pPr>
+      <w:r>
+        <w:rPr>
+          <w:rStyle w:val="CdigoHTML"/>
+          <w:rFonts w:asciiTheme="minorHAnsi" w:eastAsiaTheme="minorEastAsia" w:hAnsiTheme="minorHAnsi" w:cstheme="minorBidi"/>
+          <w:lang w:val="en-US"/>
+        </w:rPr>
+        <w:t xml:space="preserve">RewriteCond </w:t>
+      </w:r>
+      <w:r>
+        <w:rPr>
+          <w:rStyle w:val="token"/>
+          <w:lang w:val="en-US"/>
+        </w:rPr>
+        <w:t>%{HTTP:</w:t>
+      </w:r>
+      <w:r>
+        <w:rPr>
+          <w:rStyle w:val="CdigoHTML"/>
+          <w:rFonts w:asciiTheme="minorHAnsi" w:eastAsiaTheme="minorEastAsia" w:hAnsiTheme="minorHAnsi" w:cstheme="minorBidi"/>
+          <w:lang w:val="en-US"/>
+        </w:rPr>
+        <w:t>Authorization</w:t>
+      </w:r>
+      <w:r>
+        <w:rPr>
+          <w:rStyle w:val="token"/>
+          <w:lang w:val="en-US"/>
+        </w:rPr>
+        <w:t>}</w:t>
+      </w:r>
+      <w:r>
+        <w:rPr>
+          <w:rStyle w:val="CdigoHTML"/>
+          <w:rFonts w:asciiTheme="minorHAnsi" w:eastAsiaTheme="minorEastAsia" w:hAnsiTheme="minorHAnsi" w:cstheme="minorBidi"/>
+          <w:lang w:val="en-US"/>
+        </w:rPr>
+        <w:t xml:space="preserve"> </w:t>
+      </w:r>
+      <w:r>
+        <w:rPr>
+          <w:rStyle w:val="token"/>
+          <w:lang w:val="en-US"/>
+        </w:rPr>
+        <w:t>.</w:t>
+      </w:r>
+    </w:p>
+    <w:p>
+      <w:pPr>
+        <w:pStyle w:val="Sinespaciado"/>
+        <w:rPr>
+          <w:rStyle w:val="CdigoHTML"/>
+          <w:rFonts w:asciiTheme="minorHAnsi" w:eastAsiaTheme="minorEastAsia" w:hAnsiTheme="minorHAnsi" w:cstheme="minorBidi"/>
+          <w:lang w:val="en-US"/>
+        </w:rPr>
+      </w:pPr>
+      <w:r>
+        <w:rPr>
+          <w:rStyle w:val="CdigoHTML"/>
+          <w:rFonts w:asciiTheme="minorHAnsi" w:eastAsiaTheme="minorEastAsia" w:hAnsiTheme="minorHAnsi" w:cstheme="minorBidi"/>
+          <w:lang w:val="en-US"/>
+        </w:rPr>
+        <w:t xml:space="preserve">RewriteRule </w:t>
+      </w:r>
+      <w:r>
+        <w:rPr>
+          <w:rStyle w:val="token"/>
+          <w:lang w:val="en-US"/>
+        </w:rPr>
+        <w:t>.*</w:t>
+      </w:r>
+      <w:r>
+        <w:rPr>
+          <w:rStyle w:val="CdigoHTML"/>
+          <w:rFonts w:asciiTheme="minorHAnsi" w:eastAsiaTheme="minorEastAsia" w:hAnsiTheme="minorHAnsi" w:cstheme="minorBidi"/>
+          <w:lang w:val="en-US"/>
+        </w:rPr>
+        <w:t xml:space="preserve"> </w:t>
+      </w:r>
+      <w:r>
+        <w:rPr>
+          <w:rStyle w:val="token"/>
+          <w:lang w:val="en-US"/>
+        </w:rPr>
+        <w:t>-</w:t>
+      </w:r>
+      <w:r>
+        <w:rPr>
+          <w:rStyle w:val="CdigoHTML"/>
+          <w:rFonts w:asciiTheme="minorHAnsi" w:eastAsiaTheme="minorEastAsia" w:hAnsiTheme="minorHAnsi" w:cstheme="minorBidi"/>
+          <w:lang w:val="en-US"/>
+        </w:rPr>
+        <w:t xml:space="preserve"> </w:t>
+      </w:r>
+      <w:r>
+        <w:rPr>
+          <w:rStyle w:val="token"/>
+          <w:lang w:val="en-US"/>
+        </w:rPr>
+        <w:t>[E=HTTP_AUTHORIZATION:%{HTTP:</w:t>
+      </w:r>
+      <w:r>
+        <w:rPr>
+          <w:rStyle w:val="CdigoHTML"/>
+          <w:rFonts w:asciiTheme="minorHAnsi" w:eastAsiaTheme="minorEastAsia" w:hAnsiTheme="minorHAnsi" w:cstheme="minorBidi"/>
+          <w:lang w:val="en-US"/>
+        </w:rPr>
+        <w:t>Authorization</w:t>
+      </w:r>
+      <w:r>
+        <w:rPr>
+          <w:rStyle w:val="token"/>
+          <w:lang w:val="en-US"/>
+        </w:rPr>
+        <w:t>}]</w:t>
+      </w:r>
+    </w:p>
+    <w:p>
+      <w:pPr>
+        <w:pStyle w:val="Sinespaciado"/>
+        <w:rPr>
+          <w:rStyle w:val="CdigoHTML"/>
+          <w:rFonts w:asciiTheme="minorHAnsi" w:eastAsiaTheme="minorEastAsia" w:hAnsiTheme="minorHAnsi" w:cstheme="minorBidi"/>
+        </w:rPr>
+      </w:pPr>
+      <w:r>
+        <w:rPr>
+          <w:rStyle w:val="CdigoHTML"/>
+          <w:rFonts w:asciiTheme="minorHAnsi" w:eastAsiaTheme="minorEastAsia" w:hAnsiTheme="minorHAnsi" w:cstheme="minorBidi"/>
+        </w:rPr>
+        <w:t xml:space="preserve">RewriteCond </w:t>
+      </w:r>
+      <w:r>
+        <w:rPr>
+          <w:rStyle w:val="token"/>
+        </w:rPr>
+        <w:t>%{REQUEST_FILENAME}</w:t>
+      </w:r>
+      <w:r>
+        <w:rPr>
+          <w:rStyle w:val="CdigoHTML"/>
+          <w:rFonts w:asciiTheme="minorHAnsi" w:eastAsiaTheme="minorEastAsia" w:hAnsiTheme="minorHAnsi" w:cstheme="minorBidi"/>
+        </w:rPr>
+        <w:t xml:space="preserve"> </w:t>
+      </w:r>
+      <w:r>
+        <w:rPr>
+          <w:rStyle w:val="token"/>
+        </w:rPr>
+        <w:t>!-</w:t>
+      </w:r>
+      <w:r>
+        <w:rPr>
+          <w:rStyle w:val="CdigoHTML"/>
+          <w:rFonts w:asciiTheme="minorHAnsi" w:eastAsiaTheme="minorEastAsia" w:hAnsiTheme="minorHAnsi" w:cstheme="minorBidi"/>
+        </w:rPr>
+        <w:t>d</w:t>
+      </w:r>
+    </w:p>
+    <w:p>
+      <w:pPr>
+        <w:pStyle w:val="Sinespaciado"/>
+        <w:rPr>
+          <w:rStyle w:val="CdigoHTML"/>
+          <w:rFonts w:asciiTheme="minorHAnsi" w:eastAsiaTheme="minorEastAsia" w:hAnsiTheme="minorHAnsi" w:cstheme="minorBidi"/>
+        </w:rPr>
+      </w:pPr>
+      <w:r>
+        <w:rPr>
+          <w:rStyle w:val="CdigoHTML"/>
+          <w:rFonts w:asciiTheme="minorHAnsi" w:eastAsiaTheme="minorEastAsia" w:hAnsiTheme="minorHAnsi" w:cstheme="minorBidi"/>
+        </w:rPr>
+        <w:t xml:space="preserve">RewriteCond </w:t>
+      </w:r>
+      <w:r>
+        <w:rPr>
+          <w:rStyle w:val="token"/>
+        </w:rPr>
+        <w:t>%{REQUEST_FILENAME}</w:t>
+      </w:r>
+      <w:r>
+        <w:rPr>
+          <w:rStyle w:val="CdigoHTML"/>
+          <w:rFonts w:asciiTheme="minorHAnsi" w:eastAsiaTheme="minorEastAsia" w:hAnsiTheme="minorHAnsi" w:cstheme="minorBidi"/>
+        </w:rPr>
+        <w:t xml:space="preserve"> </w:t>
+      </w:r>
+      <w:r>
+        <w:rPr>
+          <w:rStyle w:val="token"/>
+        </w:rPr>
+        <w:t>!-</w:t>
+      </w:r>
+      <w:r>
+        <w:rPr>
+          <w:rStyle w:val="CdigoHTML"/>
+          <w:rFonts w:asciiTheme="minorHAnsi" w:eastAsiaTheme="minorEastAsia" w:hAnsiTheme="minorHAnsi" w:cstheme="minorBidi"/>
+        </w:rPr>
+        <w:t>f</w:t>
+      </w:r>
+    </w:p>
+    <w:p>
+      <w:pPr>
+        <w:pStyle w:val="Sinespaciado"/>
+      </w:pPr>
+      <w:r>
+        <w:rPr>
+          <w:rStyle w:val="CdigoHTML"/>
+          <w:rFonts w:asciiTheme="minorHAnsi" w:eastAsiaTheme="minorEastAsia" w:hAnsiTheme="minorHAnsi" w:cstheme="minorBidi"/>
+        </w:rPr>
+        <w:t xml:space="preserve">RewriteRule </w:t>
+      </w:r>
+      <w:r>
+        <w:rPr>
+          <w:rStyle w:val="token"/>
+        </w:rPr>
+        <w:t>^</w:t>
+      </w:r>
+      <w:r>
+        <w:rPr>
+          <w:rStyle w:val="CdigoHTML"/>
+          <w:rFonts w:asciiTheme="minorHAnsi" w:eastAsiaTheme="minorEastAsia" w:hAnsiTheme="minorHAnsi" w:cstheme="minorBidi"/>
+        </w:rPr>
+        <w:t xml:space="preserve"> index</w:t>
+      </w:r>
+      <w:r>
+        <w:rPr>
+          <w:rStyle w:val="token"/>
+        </w:rPr>
+        <w:t>.</w:t>
+      </w:r>
+      <w:r>
+        <w:rPr>
+          <w:rStyle w:val="CdigoHTML"/>
+          <w:rFonts w:asciiTheme="minorHAnsi" w:eastAsiaTheme="minorEastAsia" w:hAnsiTheme="minorHAnsi" w:cstheme="minorBidi"/>
+        </w:rPr>
+        <w:t xml:space="preserve">php </w:t>
+      </w:r>
+      <w:r>
+        <w:rPr>
+          <w:rStyle w:val="token"/>
+        </w:rPr>
+        <w:t>[L]</w:t>
+      </w:r>
+    </w:p>
+    <w:p>
+      <w:pPr>
+        <w:rPr>
+          <w:color w:val="000000" w:themeColor="text1"/>
+        </w:rPr>
+      </w:pPr>
+      <w:r>
+        <w:rPr>
+          <w:noProof/>
+          <w:lang w:eastAsia="es-VE"/>
+        </w:rPr>
+        <w:drawing>
+          <wp:inline distT="0" distB="0" distL="0" distR="0" wp14:anchorId="2BB19C14" wp14:editId="2AE16B88">
+            <wp:extent cx="4733925" cy="2000250"/>
+            <wp:effectExtent l="0" t="0" r="9525" b="0"/>
+            <wp:docPr id="3" name="Imagen 3"/>
+            <wp:cNvGraphicFramePr>
+              <a:graphicFrameLocks xmlns:a="http://schemas.openxmlformats.org/drawingml/2006/main" noChangeAspect="1"/>
+            </wp:cNvGraphicFramePr>
+            <a:graphic xmlns:a="http://schemas.openxmlformats.org/drawingml/2006/main">
+              <a:graphicData uri="http://schemas.openxmlformats.org/drawingml/2006/picture">
+                <pic:pic xmlns:pic="http://schemas.openxmlformats.org/drawingml/2006/picture">
+                  <pic:nvPicPr>
+                    <pic:cNvPr id="1" name=""/>
+                    <pic:cNvPicPr/>
+                  </pic:nvPicPr>
+                  <pic:blipFill>
+                    <a:blip r:embed="rId7"/>
+                    <a:stretch>
+                      <a:fillRect/>
+                    </a:stretch>
+                  </pic:blipFill>
+                  <pic:spPr>
+                    <a:xfrm>
+                      <a:off x="0" y="0"/>
+                      <a:ext cx="4733925" cy="2000250"/>
+                    </a:xfrm>
+                    <a:prstGeom prst="rect">
+                      <a:avLst/>
+                    </a:prstGeom>
+                  </pic:spPr>
+                </pic:pic>
+              </a:graphicData>
+            </a:graphic>
+          </wp:inline>
+        </w:drawing>
+      </w:r>
+    </w:p>
+    <w:p>
+      <w:pPr>
+        <w:rPr>
+          <w:color w:val="000000" w:themeColor="text1"/>
+        </w:rPr>
+      </w:pPr>
+      <w:r>
+        <w:rPr>
+          <w:color w:val="000000" w:themeColor="text1"/>
+        </w:rPr>
+        <w:t>Y listo ya tenemos nuestro archivo htaccess</w:t>
+      </w:r>
       <w:bookmarkStart w:id="0" w:name="_GoBack"/>
       <w:bookmarkEnd w:id="0"/>
-      <w:r>
-        <w:rPr>
-          <w:color w:val="000000" w:themeColor="text1"/>
-        </w:rPr>
-        <w:t xml:space="preserve"> terminado recibimos un mensaje parecido a este, y eso es todo ya tenemos la instalación base. </w:t>
-      </w:r>
     </w:p>
     <w:sectPr>
       <w:pgSz w:w="12240" w:h="15840"/>

</xml_diff>

<commit_message>
inticaciones en NOTA importante para instalacion
</commit_message>
<xml_diff>
--- a/ayuda.docx
+++ b/ayuda.docx
@@ -62,6 +62,33 @@
         </w:rPr>
         <w:t>Luego de la instalacion, seguimos con la creación o descarga de nuestro proyecto laravel.</w:t>
       </w:r>
+    </w:p>
+    <w:p>
+      <w:pPr>
+        <w:rPr>
+          <w:color w:val="000000" w:themeColor="text1"/>
+        </w:rPr>
+      </w:pPr>
+      <w:r>
+        <w:rPr>
+          <w:color w:val="000000" w:themeColor="text1"/>
+        </w:rPr>
+        <w:t xml:space="preserve">NOTA: Si solo descargo este proyecto, ejecute entonces </w:t>
+      </w:r>
+      <w:r>
+        <w:rPr>
+          <w:color w:val="FF0000"/>
+        </w:rPr>
+        <w:t>composer install</w:t>
+      </w:r>
+      <w:r>
+        <w:rPr>
+          <w:color w:val="000000" w:themeColor="text1"/>
+        </w:rPr>
+        <w:t>, los pasos a continuación explicados son los seguidos durante la creación de este proyecto</w:t>
+      </w:r>
+      <w:bookmarkStart w:id="0" w:name="_GoBack"/>
+      <w:bookmarkEnd w:id="0"/>
     </w:p>
     <w:p>
       <w:pPr>
@@ -262,6 +289,7 @@
         <w:rPr>
           <w:color w:val="000000" w:themeColor="text1"/>
         </w:rPr>
+        <w:lastRenderedPageBreak/>
         <w:t>PASO 2: preparación para paquetes, archivos y librerías a utilizar.</w:t>
       </w:r>
     </w:p>
@@ -275,7 +303,6 @@
         <w:rPr>
           <w:color w:val="000000" w:themeColor="text1"/>
         </w:rPr>
-        <w:lastRenderedPageBreak/>
         <w:t>Iniciamos con la creación del archivo .htaccess con este código tomado de la documentación oficial de laravel.</w:t>
       </w:r>
     </w:p>
@@ -650,8 +677,6 @@
         </w:rPr>
         <w:t>Y listo ya tenemos nuestro archivo htaccess</w:t>
       </w:r>
-      <w:bookmarkStart w:id="0" w:name="_GoBack"/>
-      <w:bookmarkEnd w:id="0"/>
     </w:p>
     <w:sectPr>
       <w:pgSz w:w="12240" w:h="15840"/>

</xml_diff>

<commit_message>
mostrando como correr nuestro laravel
</commit_message>
<xml_diff>
--- a/ayuda.docx
+++ b/ayuda.docx
@@ -34,33 +34,87 @@
     </w:p>
     <w:p>
       <w:r>
-        <w:t xml:space="preserve">Iniciando instalación desde composer: </w:t>
-      </w:r>
-    </w:p>
-    <w:p>
-      <w:pPr>
-        <w:rPr>
-          <w:color w:val="000000" w:themeColor="text1"/>
-        </w:rPr>
-      </w:pPr>
+        <w:t xml:space="preserve">Iniciando instalación desde </w:t>
+      </w:r>
+      <w:proofErr w:type="spellStart"/>
+      <w:r>
+        <w:t>composer</w:t>
+      </w:r>
+      <w:proofErr w:type="spellEnd"/>
+      <w:r>
+        <w:t xml:space="preserve">: </w:t>
+      </w:r>
+    </w:p>
+    <w:p>
+      <w:pPr>
+        <w:rPr>
+          <w:color w:val="000000" w:themeColor="text1"/>
+        </w:rPr>
+      </w:pPr>
+      <w:proofErr w:type="spellStart"/>
+      <w:proofErr w:type="gramStart"/>
       <w:r>
         <w:rPr>
           <w:color w:val="FF0000"/>
         </w:rPr>
-        <w:t>composer global require laravel/installer</w:t>
-      </w:r>
-    </w:p>
-    <w:p>
-      <w:pPr>
-        <w:rPr>
-          <w:color w:val="000000" w:themeColor="text1"/>
-        </w:rPr>
-      </w:pPr>
-      <w:r>
-        <w:rPr>
-          <w:color w:val="000000" w:themeColor="text1"/>
-        </w:rPr>
-        <w:t>Luego de la instalacion, seguimos con la creación o descarga de nuestro proyecto laravel.</w:t>
+        <w:t>composer</w:t>
+      </w:r>
+      <w:proofErr w:type="spellEnd"/>
+      <w:proofErr w:type="gramEnd"/>
+      <w:r>
+        <w:rPr>
+          <w:color w:val="FF0000"/>
+        </w:rPr>
+        <w:t xml:space="preserve"> global </w:t>
+      </w:r>
+      <w:proofErr w:type="spellStart"/>
+      <w:r>
+        <w:rPr>
+          <w:color w:val="FF0000"/>
+        </w:rPr>
+        <w:t>require</w:t>
+      </w:r>
+      <w:proofErr w:type="spellEnd"/>
+      <w:r>
+        <w:rPr>
+          <w:color w:val="FF0000"/>
+        </w:rPr>
+        <w:t xml:space="preserve"> laravel/</w:t>
+      </w:r>
+      <w:proofErr w:type="spellStart"/>
+      <w:r>
+        <w:rPr>
+          <w:color w:val="FF0000"/>
+        </w:rPr>
+        <w:t>installer</w:t>
+      </w:r>
+      <w:proofErr w:type="spellEnd"/>
+    </w:p>
+    <w:p>
+      <w:pPr>
+        <w:rPr>
+          <w:color w:val="000000" w:themeColor="text1"/>
+        </w:rPr>
+      </w:pPr>
+      <w:r>
+        <w:rPr>
+          <w:color w:val="000000" w:themeColor="text1"/>
+        </w:rPr>
+        <w:t xml:space="preserve">Luego de la </w:t>
+      </w:r>
+      <w:proofErr w:type="spellStart"/>
+      <w:r>
+        <w:rPr>
+          <w:color w:val="000000" w:themeColor="text1"/>
+        </w:rPr>
+        <w:t>instalacion</w:t>
+      </w:r>
+      <w:proofErr w:type="spellEnd"/>
+      <w:r>
+        <w:rPr>
+          <w:color w:val="000000" w:themeColor="text1"/>
+        </w:rPr>
+        <w:t>, seguimos con la creación o descarga de nuestro proyecto laravel.</w:t>
       </w:r>
     </w:p>
     <w:p>
@@ -75,20 +129,34 @@
         </w:rPr>
         <w:t xml:space="preserve">NOTA: Si solo descargo este proyecto, ejecute entonces </w:t>
       </w:r>
+      <w:proofErr w:type="spellStart"/>
       <w:r>
         <w:rPr>
           <w:color w:val="FF0000"/>
         </w:rPr>
-        <w:t>composer install</w:t>
-      </w:r>
+        <w:t>composer</w:t>
+      </w:r>
+      <w:proofErr w:type="spellEnd"/>
+      <w:r>
+        <w:rPr>
+          <w:color w:val="FF0000"/>
+        </w:rPr>
+        <w:t xml:space="preserve"> </w:t>
+      </w:r>
+      <w:proofErr w:type="spellStart"/>
+      <w:r>
+        <w:rPr>
+          <w:color w:val="FF0000"/>
+        </w:rPr>
+        <w:t>install</w:t>
+      </w:r>
+      <w:proofErr w:type="spellEnd"/>
       <w:r>
         <w:rPr>
           <w:color w:val="000000" w:themeColor="text1"/>
         </w:rPr>
         <w:t>, los pasos a continuación explicados son los seguidos durante la creación de este proyecto</w:t>
       </w:r>
-      <w:bookmarkStart w:id="0" w:name="_GoBack"/>
-      <w:bookmarkEnd w:id="0"/>
     </w:p>
     <w:p>
       <w:pPr>
@@ -142,7 +210,21 @@
         <w:rPr>
           <w:color w:val="000000" w:themeColor="text1"/>
         </w:rPr>
-        <w:t xml:space="preserve">, qdando de la siguiente manera: </w:t>
+        <w:t xml:space="preserve">, </w:t>
+      </w:r>
+      <w:proofErr w:type="spellStart"/>
+      <w:r>
+        <w:rPr>
+          <w:color w:val="000000" w:themeColor="text1"/>
+        </w:rPr>
+        <w:t>qdando</w:t>
+      </w:r>
+      <w:proofErr w:type="spellEnd"/>
+      <w:r>
+        <w:rPr>
+          <w:color w:val="000000" w:themeColor="text1"/>
+        </w:rPr>
+        <w:t xml:space="preserve"> de la siguiente manera: </w:t>
       </w:r>
     </w:p>
     <w:p>
@@ -303,7 +385,21 @@
         <w:rPr>
           <w:color w:val="000000" w:themeColor="text1"/>
         </w:rPr>
-        <w:t>Iniciamos con la creación del archivo .htaccess con este código tomado de la documentación oficial de laravel.</w:t>
+        <w:t>Iniciamos con la creación del archivo .</w:t>
+      </w:r>
+      <w:proofErr w:type="spellStart"/>
+      <w:r>
+        <w:rPr>
+          <w:color w:val="000000" w:themeColor="text1"/>
+        </w:rPr>
+        <w:t>htaccess</w:t>
+      </w:r>
+      <w:proofErr w:type="spellEnd"/>
+      <w:r>
+        <w:rPr>
+          <w:color w:val="000000" w:themeColor="text1"/>
+        </w:rPr>
+        <w:t xml:space="preserve"> con este código tomado de la documentación oficial de laravel.</w:t>
       </w:r>
     </w:p>
     <w:p>
@@ -314,12 +410,21 @@
           <w:rFonts w:asciiTheme="minorHAnsi" w:eastAsiaTheme="minorEastAsia" w:hAnsiTheme="minorHAnsi" w:cstheme="minorBidi"/>
         </w:rPr>
       </w:pPr>
-      <w:r>
-        <w:rPr>
-          <w:rStyle w:val="CdigoHTML"/>
-          <w:rFonts w:asciiTheme="minorHAnsi" w:eastAsiaTheme="minorEastAsia" w:hAnsiTheme="minorHAnsi" w:cstheme="minorBidi"/>
-        </w:rPr>
-        <w:t xml:space="preserve">Options </w:t>
+      <w:proofErr w:type="spellStart"/>
+      <w:r>
+        <w:rPr>
+          <w:rStyle w:val="CdigoHTML"/>
+          <w:rFonts w:asciiTheme="minorHAnsi" w:eastAsiaTheme="minorEastAsia" w:hAnsiTheme="minorHAnsi" w:cstheme="minorBidi"/>
+        </w:rPr>
+        <w:t>Options</w:t>
+      </w:r>
+      <w:proofErr w:type="spellEnd"/>
+      <w:r>
+        <w:rPr>
+          <w:rStyle w:val="CdigoHTML"/>
+          <w:rFonts w:asciiTheme="minorHAnsi" w:eastAsiaTheme="minorEastAsia" w:hAnsiTheme="minorHAnsi" w:cstheme="minorBidi"/>
+        </w:rPr>
+        <w:t xml:space="preserve"> </w:t>
       </w:r>
       <w:r>
         <w:rPr>
@@ -327,12 +432,21 @@
         </w:rPr>
         <w:t>+</w:t>
       </w:r>
-      <w:r>
-        <w:rPr>
-          <w:rStyle w:val="CdigoHTML"/>
-          <w:rFonts w:asciiTheme="minorHAnsi" w:eastAsiaTheme="minorEastAsia" w:hAnsiTheme="minorHAnsi" w:cstheme="minorBidi"/>
-        </w:rPr>
-        <w:t xml:space="preserve">FollowSymLinks </w:t>
+      <w:proofErr w:type="spellStart"/>
+      <w:r>
+        <w:rPr>
+          <w:rStyle w:val="CdigoHTML"/>
+          <w:rFonts w:asciiTheme="minorHAnsi" w:eastAsiaTheme="minorEastAsia" w:hAnsiTheme="minorHAnsi" w:cstheme="minorBidi"/>
+        </w:rPr>
+        <w:t>FollowSymLinks</w:t>
+      </w:r>
+      <w:proofErr w:type="spellEnd"/>
+      <w:r>
+        <w:rPr>
+          <w:rStyle w:val="CdigoHTML"/>
+          <w:rFonts w:asciiTheme="minorHAnsi" w:eastAsiaTheme="minorEastAsia" w:hAnsiTheme="minorHAnsi" w:cstheme="minorBidi"/>
+        </w:rPr>
+        <w:t xml:space="preserve"> </w:t>
       </w:r>
       <w:r>
         <w:rPr>
@@ -356,13 +470,31 @@
           <w:rFonts w:asciiTheme="minorHAnsi" w:eastAsiaTheme="minorEastAsia" w:hAnsiTheme="minorHAnsi" w:cstheme="minorBidi"/>
         </w:rPr>
       </w:pPr>
-      <w:r>
-        <w:rPr>
-          <w:rStyle w:val="CdigoHTML"/>
-          <w:rFonts w:asciiTheme="minorHAnsi" w:eastAsiaTheme="minorEastAsia" w:hAnsiTheme="minorHAnsi" w:cstheme="minorBidi"/>
-        </w:rPr>
-        <w:t>RewriteEngine On</w:t>
-      </w:r>
+      <w:proofErr w:type="spellStart"/>
+      <w:r>
+        <w:rPr>
+          <w:rStyle w:val="CdigoHTML"/>
+          <w:rFonts w:asciiTheme="minorHAnsi" w:eastAsiaTheme="minorEastAsia" w:hAnsiTheme="minorHAnsi" w:cstheme="minorBidi"/>
+        </w:rPr>
+        <w:t>RewriteEngine</w:t>
+      </w:r>
+      <w:proofErr w:type="spellEnd"/>
+      <w:r>
+        <w:rPr>
+          <w:rStyle w:val="CdigoHTML"/>
+          <w:rFonts w:asciiTheme="minorHAnsi" w:eastAsiaTheme="minorEastAsia" w:hAnsiTheme="minorHAnsi" w:cstheme="minorBidi"/>
+        </w:rPr>
+        <w:t xml:space="preserve"> </w:t>
+      </w:r>
+      <w:proofErr w:type="spellStart"/>
+      <w:r>
+        <w:rPr>
+          <w:rStyle w:val="CdigoHTML"/>
+          <w:rFonts w:asciiTheme="minorHAnsi" w:eastAsiaTheme="minorEastAsia" w:hAnsiTheme="minorHAnsi" w:cstheme="minorBidi"/>
+        </w:rPr>
+        <w:t>On</w:t>
+      </w:r>
+      <w:proofErr w:type="spellEnd"/>
     </w:p>
     <w:p>
       <w:pPr>
@@ -373,35 +505,38 @@
           <w:lang w:val="en-US"/>
         </w:rPr>
       </w:pPr>
+      <w:proofErr w:type="spellStart"/>
       <w:r>
         <w:rPr>
           <w:rStyle w:val="CdigoHTML"/>
           <w:rFonts w:asciiTheme="minorHAnsi" w:eastAsiaTheme="minorEastAsia" w:hAnsiTheme="minorHAnsi" w:cstheme="minorBidi"/>
           <w:lang w:val="en-US"/>
         </w:rPr>
-        <w:t xml:space="preserve">RewriteCond </w:t>
+        <w:t>RewriteCond</w:t>
+      </w:r>
+      <w:proofErr w:type="spellEnd"/>
+      <w:r>
+        <w:rPr>
+          <w:rStyle w:val="CdigoHTML"/>
+          <w:rFonts w:asciiTheme="minorHAnsi" w:eastAsiaTheme="minorEastAsia" w:hAnsiTheme="minorHAnsi" w:cstheme="minorBidi"/>
+          <w:lang w:val="en-US"/>
+        </w:rPr>
+        <w:t xml:space="preserve"> </w:t>
       </w:r>
       <w:r>
         <w:rPr>
           <w:rStyle w:val="token"/>
           <w:lang w:val="en-US"/>
         </w:rPr>
-        <w:t>%{HTTP:</w:t>
-      </w:r>
-      <w:r>
-        <w:rPr>
-          <w:rStyle w:val="CdigoHTML"/>
-          <w:rFonts w:asciiTheme="minorHAnsi" w:eastAsiaTheme="minorEastAsia" w:hAnsiTheme="minorHAnsi" w:cstheme="minorBidi"/>
-          <w:lang w:val="en-US"/>
-        </w:rPr>
-        <w:t>Authorization</w:t>
-      </w:r>
+        <w:t>%</w:t>
+      </w:r>
+      <w:proofErr w:type="gramStart"/>
       <w:r>
         <w:rPr>
           <w:rStyle w:val="token"/>
           <w:lang w:val="en-US"/>
         </w:rPr>
-        <w:t>}</w:t>
+        <w:t>{HTTP:</w:t>
       </w:r>
       <w:r>
         <w:rPr>
@@ -409,40 +544,52 @@
           <w:rFonts w:asciiTheme="minorHAnsi" w:eastAsiaTheme="minorEastAsia" w:hAnsiTheme="minorHAnsi" w:cstheme="minorBidi"/>
           <w:lang w:val="en-US"/>
         </w:rPr>
-        <w:t xml:space="preserve"> </w:t>
-      </w:r>
+        <w:t>Authorization</w:t>
+      </w:r>
+      <w:proofErr w:type="gramEnd"/>
       <w:r>
         <w:rPr>
           <w:rStyle w:val="token"/>
           <w:lang w:val="en-US"/>
         </w:rPr>
-        <w:t>.</w:t>
-      </w:r>
-    </w:p>
-    <w:p>
-      <w:pPr>
-        <w:pStyle w:val="Sinespaciado"/>
+        <w:t>}</w:t>
+      </w:r>
+      <w:r>
         <w:rPr>
           <w:rStyle w:val="CdigoHTML"/>
           <w:rFonts w:asciiTheme="minorHAnsi" w:eastAsiaTheme="minorEastAsia" w:hAnsiTheme="minorHAnsi" w:cstheme="minorBidi"/>
           <w:lang w:val="en-US"/>
         </w:rPr>
-      </w:pPr>
-      <w:r>
-        <w:rPr>
-          <w:rStyle w:val="CdigoHTML"/>
-          <w:rFonts w:asciiTheme="minorHAnsi" w:eastAsiaTheme="minorEastAsia" w:hAnsiTheme="minorHAnsi" w:cstheme="minorBidi"/>
-          <w:lang w:val="en-US"/>
-        </w:rPr>
-        <w:t xml:space="preserve">RewriteRule </w:t>
+        <w:t xml:space="preserve"> </w:t>
       </w:r>
       <w:r>
         <w:rPr>
           <w:rStyle w:val="token"/>
           <w:lang w:val="en-US"/>
         </w:rPr>
-        <w:t>.*</w:t>
-      </w:r>
+        <w:t>.</w:t>
+      </w:r>
+    </w:p>
+    <w:p>
+      <w:pPr>
+        <w:pStyle w:val="Sinespaciado"/>
+        <w:rPr>
+          <w:rStyle w:val="CdigoHTML"/>
+          <w:rFonts w:asciiTheme="minorHAnsi" w:eastAsiaTheme="minorEastAsia" w:hAnsiTheme="minorHAnsi" w:cstheme="minorBidi"/>
+          <w:lang w:val="en-US"/>
+        </w:rPr>
+      </w:pPr>
+      <w:proofErr w:type="spellStart"/>
+      <w:proofErr w:type="gramStart"/>
+      <w:r>
+        <w:rPr>
+          <w:rStyle w:val="CdigoHTML"/>
+          <w:rFonts w:asciiTheme="minorHAnsi" w:eastAsiaTheme="minorEastAsia" w:hAnsiTheme="minorHAnsi" w:cstheme="minorBidi"/>
+          <w:lang w:val="en-US"/>
+        </w:rPr>
+        <w:t>RewriteRule</w:t>
+      </w:r>
+      <w:proofErr w:type="spellEnd"/>
       <w:r>
         <w:rPr>
           <w:rStyle w:val="CdigoHTML"/>
@@ -456,22 +603,15 @@
           <w:rStyle w:val="token"/>
           <w:lang w:val="en-US"/>
         </w:rPr>
-        <w:t>-</w:t>
-      </w:r>
-      <w:r>
-        <w:rPr>
-          <w:rStyle w:val="CdigoHTML"/>
-          <w:rFonts w:asciiTheme="minorHAnsi" w:eastAsiaTheme="minorEastAsia" w:hAnsiTheme="minorHAnsi" w:cstheme="minorBidi"/>
-          <w:lang w:val="en-US"/>
-        </w:rPr>
-        <w:t xml:space="preserve"> </w:t>
-      </w:r>
+        <w:t>.</w:t>
+      </w:r>
+      <w:proofErr w:type="gramEnd"/>
       <w:r>
         <w:rPr>
           <w:rStyle w:val="token"/>
           <w:lang w:val="en-US"/>
         </w:rPr>
-        <w:t>[E=HTTP_AUTHORIZATION:%{HTTP:</w:t>
+        <w:t>*</w:t>
       </w:r>
       <w:r>
         <w:rPr>
@@ -479,13 +619,43 @@
           <w:rFonts w:asciiTheme="minorHAnsi" w:eastAsiaTheme="minorEastAsia" w:hAnsiTheme="minorHAnsi" w:cstheme="minorBidi"/>
           <w:lang w:val="en-US"/>
         </w:rPr>
-        <w:t>Authorization</w:t>
+        <w:t xml:space="preserve"> </w:t>
       </w:r>
       <w:r>
         <w:rPr>
           <w:rStyle w:val="token"/>
           <w:lang w:val="en-US"/>
         </w:rPr>
+        <w:t>-</w:t>
+      </w:r>
+      <w:r>
+        <w:rPr>
+          <w:rStyle w:val="CdigoHTML"/>
+          <w:rFonts w:asciiTheme="minorHAnsi" w:eastAsiaTheme="minorEastAsia" w:hAnsiTheme="minorHAnsi" w:cstheme="minorBidi"/>
+          <w:lang w:val="en-US"/>
+        </w:rPr>
+        <w:t xml:space="preserve"> </w:t>
+      </w:r>
+      <w:r>
+        <w:rPr>
+          <w:rStyle w:val="token"/>
+          <w:lang w:val="en-US"/>
+        </w:rPr>
+        <w:t>[E=HTTP_AUTHORIZATION:%{HTTP:</w:t>
+      </w:r>
+      <w:r>
+        <w:rPr>
+          <w:rStyle w:val="CdigoHTML"/>
+          <w:rFonts w:asciiTheme="minorHAnsi" w:eastAsiaTheme="minorEastAsia" w:hAnsiTheme="minorHAnsi" w:cstheme="minorBidi"/>
+          <w:lang w:val="en-US"/>
+        </w:rPr>
+        <w:t>Authorization</w:t>
+      </w:r>
+      <w:r>
+        <w:rPr>
+          <w:rStyle w:val="token"/>
+          <w:lang w:val="en-US"/>
+        </w:rPr>
         <w:t>}]</w:t>
       </w:r>
     </w:p>
@@ -497,18 +667,34 @@
           <w:rFonts w:asciiTheme="minorHAnsi" w:eastAsiaTheme="minorEastAsia" w:hAnsiTheme="minorHAnsi" w:cstheme="minorBidi"/>
         </w:rPr>
       </w:pPr>
-      <w:r>
-        <w:rPr>
-          <w:rStyle w:val="CdigoHTML"/>
-          <w:rFonts w:asciiTheme="minorHAnsi" w:eastAsiaTheme="minorEastAsia" w:hAnsiTheme="minorHAnsi" w:cstheme="minorBidi"/>
-        </w:rPr>
-        <w:t xml:space="preserve">RewriteCond </w:t>
+      <w:proofErr w:type="spellStart"/>
+      <w:r>
+        <w:rPr>
+          <w:rStyle w:val="CdigoHTML"/>
+          <w:rFonts w:asciiTheme="minorHAnsi" w:eastAsiaTheme="minorEastAsia" w:hAnsiTheme="minorHAnsi" w:cstheme="minorBidi"/>
+        </w:rPr>
+        <w:t>RewriteCond</w:t>
+      </w:r>
+      <w:proofErr w:type="spellEnd"/>
+      <w:r>
+        <w:rPr>
+          <w:rStyle w:val="CdigoHTML"/>
+          <w:rFonts w:asciiTheme="minorHAnsi" w:eastAsiaTheme="minorEastAsia" w:hAnsiTheme="minorHAnsi" w:cstheme="minorBidi"/>
+        </w:rPr>
+        <w:t xml:space="preserve"> </w:t>
       </w:r>
       <w:r>
         <w:rPr>
           <w:rStyle w:val="token"/>
         </w:rPr>
-        <w:t>%{REQUEST_FILENAME}</w:t>
+        <w:t>%{REQUEST_FILENAME</w:t>
+      </w:r>
+      <w:proofErr w:type="gramStart"/>
+      <w:r>
+        <w:rPr>
+          <w:rStyle w:val="token"/>
+        </w:rPr>
+        <w:t>}</w:t>
       </w:r>
       <w:r>
         <w:rPr>
@@ -521,7 +707,14 @@
         <w:rPr>
           <w:rStyle w:val="token"/>
         </w:rPr>
-        <w:t>!-</w:t>
+        <w:t>!</w:t>
+      </w:r>
+      <w:proofErr w:type="gramEnd"/>
+      <w:r>
+        <w:rPr>
+          <w:rStyle w:val="token"/>
+        </w:rPr>
+        <w:t>-</w:t>
       </w:r>
       <w:r>
         <w:rPr>
@@ -539,18 +732,34 @@
           <w:rFonts w:asciiTheme="minorHAnsi" w:eastAsiaTheme="minorEastAsia" w:hAnsiTheme="minorHAnsi" w:cstheme="minorBidi"/>
         </w:rPr>
       </w:pPr>
-      <w:r>
-        <w:rPr>
-          <w:rStyle w:val="CdigoHTML"/>
-          <w:rFonts w:asciiTheme="minorHAnsi" w:eastAsiaTheme="minorEastAsia" w:hAnsiTheme="minorHAnsi" w:cstheme="minorBidi"/>
-        </w:rPr>
-        <w:t xml:space="preserve">RewriteCond </w:t>
+      <w:proofErr w:type="spellStart"/>
+      <w:r>
+        <w:rPr>
+          <w:rStyle w:val="CdigoHTML"/>
+          <w:rFonts w:asciiTheme="minorHAnsi" w:eastAsiaTheme="minorEastAsia" w:hAnsiTheme="minorHAnsi" w:cstheme="minorBidi"/>
+        </w:rPr>
+        <w:t>RewriteCond</w:t>
+      </w:r>
+      <w:proofErr w:type="spellEnd"/>
+      <w:r>
+        <w:rPr>
+          <w:rStyle w:val="CdigoHTML"/>
+          <w:rFonts w:asciiTheme="minorHAnsi" w:eastAsiaTheme="minorEastAsia" w:hAnsiTheme="minorHAnsi" w:cstheme="minorBidi"/>
+        </w:rPr>
+        <w:t xml:space="preserve"> </w:t>
       </w:r>
       <w:r>
         <w:rPr>
           <w:rStyle w:val="token"/>
         </w:rPr>
-        <w:t>%{REQUEST_FILENAME}</w:t>
+        <w:t>%{REQUEST_FILENAME</w:t>
+      </w:r>
+      <w:proofErr w:type="gramStart"/>
+      <w:r>
+        <w:rPr>
+          <w:rStyle w:val="token"/>
+        </w:rPr>
+        <w:t>}</w:t>
       </w:r>
       <w:r>
         <w:rPr>
@@ -563,7 +772,14 @@
         <w:rPr>
           <w:rStyle w:val="token"/>
         </w:rPr>
-        <w:t>!-</w:t>
+        <w:t>!</w:t>
+      </w:r>
+      <w:proofErr w:type="gramEnd"/>
+      <w:r>
+        <w:rPr>
+          <w:rStyle w:val="token"/>
+        </w:rPr>
+        <w:t>-</w:t>
       </w:r>
       <w:r>
         <w:rPr>
@@ -577,12 +793,21 @@
       <w:pPr>
         <w:pStyle w:val="Sinespaciado"/>
       </w:pPr>
-      <w:r>
-        <w:rPr>
-          <w:rStyle w:val="CdigoHTML"/>
-          <w:rFonts w:asciiTheme="minorHAnsi" w:eastAsiaTheme="minorEastAsia" w:hAnsiTheme="minorHAnsi" w:cstheme="minorBidi"/>
-        </w:rPr>
-        <w:t xml:space="preserve">RewriteRule </w:t>
+      <w:proofErr w:type="spellStart"/>
+      <w:r>
+        <w:rPr>
+          <w:rStyle w:val="CdigoHTML"/>
+          <w:rFonts w:asciiTheme="minorHAnsi" w:eastAsiaTheme="minorEastAsia" w:hAnsiTheme="minorHAnsi" w:cstheme="minorBidi"/>
+        </w:rPr>
+        <w:t>RewriteRule</w:t>
+      </w:r>
+      <w:proofErr w:type="spellEnd"/>
+      <w:r>
+        <w:rPr>
+          <w:rStyle w:val="CdigoHTML"/>
+          <w:rFonts w:asciiTheme="minorHAnsi" w:eastAsiaTheme="minorEastAsia" w:hAnsiTheme="minorHAnsi" w:cstheme="minorBidi"/>
+        </w:rPr>
+        <w:t xml:space="preserve"> </w:t>
       </w:r>
       <w:r>
         <w:rPr>
@@ -595,7 +820,15 @@
           <w:rStyle w:val="CdigoHTML"/>
           <w:rFonts w:asciiTheme="minorHAnsi" w:eastAsiaTheme="minorEastAsia" w:hAnsiTheme="minorHAnsi" w:cstheme="minorBidi"/>
         </w:rPr>
-        <w:t xml:space="preserve"> index</w:t>
+        <w:t xml:space="preserve"> </w:t>
+      </w:r>
+      <w:proofErr w:type="spellStart"/>
+      <w:r>
+        <w:rPr>
+          <w:rStyle w:val="CdigoHTML"/>
+          <w:rFonts w:asciiTheme="minorHAnsi" w:eastAsiaTheme="minorEastAsia" w:hAnsiTheme="minorHAnsi" w:cstheme="minorBidi"/>
+        </w:rPr>
+        <w:t>index</w:t>
       </w:r>
       <w:r>
         <w:rPr>
@@ -608,7 +841,15 @@
           <w:rStyle w:val="CdigoHTML"/>
           <w:rFonts w:asciiTheme="minorHAnsi" w:eastAsiaTheme="minorEastAsia" w:hAnsiTheme="minorHAnsi" w:cstheme="minorBidi"/>
         </w:rPr>
-        <w:t xml:space="preserve">php </w:t>
+        <w:t>php</w:t>
+      </w:r>
+      <w:proofErr w:type="spellEnd"/>
+      <w:r>
+        <w:rPr>
+          <w:rStyle w:val="CdigoHTML"/>
+          <w:rFonts w:asciiTheme="minorHAnsi" w:eastAsiaTheme="minorEastAsia" w:hAnsiTheme="minorHAnsi" w:cstheme="minorBidi"/>
+        </w:rPr>
+        <w:t xml:space="preserve"> </w:t>
       </w:r>
       <w:r>
         <w:rPr>
@@ -675,8 +916,245 @@
         <w:rPr>
           <w:color w:val="000000" w:themeColor="text1"/>
         </w:rPr>
-        <w:t>Y listo ya tenemos nuestro archivo htaccess</w:t>
-      </w:r>
+        <w:t xml:space="preserve">Y listo ya tenemos nuestro archivo </w:t>
+      </w:r>
+      <w:proofErr w:type="spellStart"/>
+      <w:r>
+        <w:rPr>
+          <w:color w:val="000000" w:themeColor="text1"/>
+        </w:rPr>
+        <w:t>htaccess</w:t>
+      </w:r>
+      <w:proofErr w:type="spellEnd"/>
+      <w:r>
+        <w:rPr>
+          <w:color w:val="000000" w:themeColor="text1"/>
+        </w:rPr>
+        <w:t>.</w:t>
+      </w:r>
+    </w:p>
+    <w:p>
+      <w:pPr>
+        <w:rPr>
+          <w:color w:val="000000" w:themeColor="text1"/>
+        </w:rPr>
+      </w:pPr>
+      <w:r>
+        <w:rPr>
+          <w:color w:val="000000" w:themeColor="text1"/>
+        </w:rPr>
+        <w:t xml:space="preserve">Probemos nuestra </w:t>
+      </w:r>
+      <w:proofErr w:type="spellStart"/>
+      <w:r>
+        <w:rPr>
+          <w:color w:val="000000" w:themeColor="text1"/>
+        </w:rPr>
+        <w:t>instalacion</w:t>
+      </w:r>
+      <w:proofErr w:type="spellEnd"/>
+      <w:r>
+        <w:rPr>
+          <w:color w:val="000000" w:themeColor="text1"/>
+        </w:rPr>
+        <w:t xml:space="preserve"> corriendo con: </w:t>
+      </w:r>
+      <w:r>
+        <w:rPr>
+          <w:color w:val="FF0000"/>
+        </w:rPr>
+        <w:t xml:space="preserve">php </w:t>
+      </w:r>
+      <w:proofErr w:type="spellStart"/>
+      <w:r>
+        <w:rPr>
+          <w:color w:val="FF0000"/>
+        </w:rPr>
+        <w:t>artisan</w:t>
+      </w:r>
+      <w:proofErr w:type="spellEnd"/>
+      <w:r>
+        <w:rPr>
+          <w:color w:val="FF0000"/>
+        </w:rPr>
+        <w:t xml:space="preserve"> </w:t>
+      </w:r>
+      <w:proofErr w:type="spellStart"/>
+      <w:r>
+        <w:rPr>
+          <w:color w:val="FF0000"/>
+        </w:rPr>
+        <w:t>serve</w:t>
+      </w:r>
+      <w:proofErr w:type="spellEnd"/>
+      <w:r>
+        <w:rPr>
+          <w:color w:val="000000" w:themeColor="text1"/>
+        </w:rPr>
+        <w:t xml:space="preserve"> </w:t>
+      </w:r>
+    </w:p>
+    <w:p>
+      <w:pPr>
+        <w:rPr>
+          <w:color w:val="000000" w:themeColor="text1"/>
+        </w:rPr>
+      </w:pPr>
+      <w:r>
+        <w:rPr>
+          <w:noProof/>
+          <w:lang w:eastAsia="es-VE"/>
+        </w:rPr>
+        <w:drawing>
+          <wp:inline distT="0" distB="0" distL="0" distR="0" wp14:anchorId="42FD3C3F" wp14:editId="0022B1F0">
+            <wp:extent cx="5612130" cy="839470"/>
+            <wp:effectExtent l="0" t="0" r="7620" b="0"/>
+            <wp:docPr id="4" name="Imagen 4"/>
+            <wp:cNvGraphicFramePr>
+              <a:graphicFrameLocks xmlns:a="http://schemas.openxmlformats.org/drawingml/2006/main" noChangeAspect="1"/>
+            </wp:cNvGraphicFramePr>
+            <a:graphic xmlns:a="http://schemas.openxmlformats.org/drawingml/2006/main">
+              <a:graphicData uri="http://schemas.openxmlformats.org/drawingml/2006/picture">
+                <pic:pic xmlns:pic="http://schemas.openxmlformats.org/drawingml/2006/picture">
+                  <pic:nvPicPr>
+                    <pic:cNvPr id="1" name=""/>
+                    <pic:cNvPicPr/>
+                  </pic:nvPicPr>
+                  <pic:blipFill>
+                    <a:blip r:embed="rId8"/>
+                    <a:stretch>
+                      <a:fillRect/>
+                    </a:stretch>
+                  </pic:blipFill>
+                  <pic:spPr>
+                    <a:xfrm>
+                      <a:off x="0" y="0"/>
+                      <a:ext cx="5612130" cy="839470"/>
+                    </a:xfrm>
+                    <a:prstGeom prst="rect">
+                      <a:avLst/>
+                    </a:prstGeom>
+                  </pic:spPr>
+                </pic:pic>
+              </a:graphicData>
+            </a:graphic>
+          </wp:inline>
+        </w:drawing>
+      </w:r>
+      <w:r>
+        <w:rPr>
+          <w:color w:val="000000" w:themeColor="text1"/>
+        </w:rPr>
+        <w:t>C</w:t>
+      </w:r>
+      <w:r>
+        <w:rPr>
+          <w:color w:val="000000" w:themeColor="text1"/>
+        </w:rPr>
+        <w:t xml:space="preserve">omo ven se </w:t>
+      </w:r>
+      <w:r>
+        <w:rPr>
+          <w:color w:val="000000" w:themeColor="text1"/>
+        </w:rPr>
+        <w:t>ejecutó</w:t>
+      </w:r>
+      <w:r>
+        <w:rPr>
+          <w:color w:val="000000" w:themeColor="text1"/>
+        </w:rPr>
+        <w:t xml:space="preserve"> </w:t>
+      </w:r>
+      <w:r>
+        <w:rPr>
+          <w:color w:val="000000" w:themeColor="text1"/>
+        </w:rPr>
+        <w:t>desde dentro de nuestra carpeta, ahora corremos esa ruta en el navegador.</w:t>
+      </w:r>
+    </w:p>
+    <w:p>
+      <w:pPr>
+        <w:rPr>
+          <w:color w:val="000000" w:themeColor="text1"/>
+        </w:rPr>
+      </w:pPr>
+      <w:r>
+        <w:rPr>
+          <w:noProof/>
+          <w:lang w:eastAsia="es-VE"/>
+        </w:rPr>
+        <w:drawing>
+          <wp:inline distT="0" distB="0" distL="0" distR="0" wp14:anchorId="21E79482" wp14:editId="1D5FFCDC">
+            <wp:extent cx="2349937" cy="1248354"/>
+            <wp:effectExtent l="0" t="0" r="0" b="9525"/>
+            <wp:docPr id="5" name="Imagen 5"/>
+            <wp:cNvGraphicFramePr>
+              <a:graphicFrameLocks xmlns:a="http://schemas.openxmlformats.org/drawingml/2006/main" noChangeAspect="1"/>
+            </wp:cNvGraphicFramePr>
+            <a:graphic xmlns:a="http://schemas.openxmlformats.org/drawingml/2006/main">
+              <a:graphicData uri="http://schemas.openxmlformats.org/drawingml/2006/picture">
+                <pic:pic xmlns:pic="http://schemas.openxmlformats.org/drawingml/2006/picture">
+                  <pic:nvPicPr>
+                    <pic:cNvPr id="1" name=""/>
+                    <pic:cNvPicPr/>
+                  </pic:nvPicPr>
+                  <pic:blipFill>
+                    <a:blip r:embed="rId9"/>
+                    <a:stretch>
+                      <a:fillRect/>
+                    </a:stretch>
+                  </pic:blipFill>
+                  <pic:spPr>
+                    <a:xfrm>
+                      <a:off x="0" y="0"/>
+                      <a:ext cx="2358579" cy="1252945"/>
+                    </a:xfrm>
+                    <a:prstGeom prst="rect">
+                      <a:avLst/>
+                    </a:prstGeom>
+                  </pic:spPr>
+                </pic:pic>
+              </a:graphicData>
+            </a:graphic>
+          </wp:inline>
+        </w:drawing>
+      </w:r>
+    </w:p>
+    <w:p>
+      <w:pPr>
+        <w:rPr>
+          <w:color w:val="000000" w:themeColor="text1"/>
+        </w:rPr>
+      </w:pPr>
+      <w:r>
+        <w:rPr>
+          <w:color w:val="000000" w:themeColor="text1"/>
+        </w:rPr>
+        <w:t>Como ven en la imagen ya está corriendo  nuestro laravel, continuemos con sus paquetes o librerías adicionales.</w:t>
+      </w:r>
+    </w:p>
+    <w:p>
+      <w:pPr>
+        <w:rPr>
+          <w:color w:val="000000" w:themeColor="text1"/>
+        </w:rPr>
+      </w:pPr>
+      <w:bookmarkStart w:id="0" w:name="_GoBack"/>
+      <w:bookmarkEnd w:id="0"/>
+    </w:p>
+    <w:p>
+      <w:pPr>
+        <w:rPr>
+          <w:color w:val="000000" w:themeColor="text1"/>
+        </w:rPr>
+      </w:pPr>
+    </w:p>
+    <w:p>
+      <w:pPr>
+        <w:rPr>
+          <w:color w:val="000000" w:themeColor="text1"/>
+        </w:rPr>
+      </w:pPr>
     </w:p>
     <w:sectPr>
       <w:pgSz w:w="12240" w:h="15840"/>

</xml_diff>

<commit_message>
conexion a base de datos. instalando paquete de autenticacion
</commit_message>
<xml_diff>
--- a/ayuda.docx
+++ b/ayuda.docx
@@ -1139,8 +1139,266 @@
           <w:color w:val="000000" w:themeColor="text1"/>
         </w:rPr>
       </w:pPr>
+      <w:r>
+        <w:rPr>
+          <w:color w:val="000000" w:themeColor="text1"/>
+        </w:rPr>
+        <w:lastRenderedPageBreak/>
+        <w:t>Ahora conectamos la BD en nuestro archivo .</w:t>
+      </w:r>
+      <w:proofErr w:type="spellStart"/>
+      <w:r>
+        <w:rPr>
+          <w:color w:val="000000" w:themeColor="text1"/>
+        </w:rPr>
+        <w:t>env</w:t>
+      </w:r>
+      <w:proofErr w:type="spellEnd"/>
+      <w:r>
+        <w:rPr>
+          <w:color w:val="000000" w:themeColor="text1"/>
+        </w:rPr>
+        <w:t>, para nuestro ejemplo hemos creado una BD con el mismo nombre del proyecto</w:t>
+      </w:r>
+    </w:p>
+    <w:p>
+      <w:pPr>
+        <w:rPr>
+          <w:color w:val="000000" w:themeColor="text1"/>
+        </w:rPr>
+      </w:pPr>
+      <w:r>
+        <w:rPr>
+          <w:noProof/>
+          <w:lang w:eastAsia="es-VE"/>
+        </w:rPr>
+        <w:drawing>
+          <wp:inline distT="0" distB="0" distL="0" distR="0" wp14:anchorId="24AE8DF5" wp14:editId="446FB06C">
+            <wp:extent cx="2924175" cy="2886075"/>
+            <wp:effectExtent l="0" t="0" r="9525" b="9525"/>
+            <wp:docPr id="7" name="Imagen 7"/>
+            <wp:cNvGraphicFramePr>
+              <a:graphicFrameLocks xmlns:a="http://schemas.openxmlformats.org/drawingml/2006/main" noChangeAspect="1"/>
+            </wp:cNvGraphicFramePr>
+            <a:graphic xmlns:a="http://schemas.openxmlformats.org/drawingml/2006/main">
+              <a:graphicData uri="http://schemas.openxmlformats.org/drawingml/2006/picture">
+                <pic:pic xmlns:pic="http://schemas.openxmlformats.org/drawingml/2006/picture">
+                  <pic:nvPicPr>
+                    <pic:cNvPr id="1" name=""/>
+                    <pic:cNvPicPr/>
+                  </pic:nvPicPr>
+                  <pic:blipFill>
+                    <a:blip r:embed="rId10"/>
+                    <a:stretch>
+                      <a:fillRect/>
+                    </a:stretch>
+                  </pic:blipFill>
+                  <pic:spPr>
+                    <a:xfrm>
+                      <a:off x="0" y="0"/>
+                      <a:ext cx="2924175" cy="2886075"/>
+                    </a:xfrm>
+                    <a:prstGeom prst="rect">
+                      <a:avLst/>
+                    </a:prstGeom>
+                  </pic:spPr>
+                </pic:pic>
+              </a:graphicData>
+            </a:graphic>
+          </wp:inline>
+        </w:drawing>
+      </w:r>
+    </w:p>
+    <w:p>
+      <w:pPr>
+        <w:rPr>
+          <w:color w:val="000000" w:themeColor="text1"/>
+        </w:rPr>
+      </w:pPr>
+      <w:r>
+        <w:rPr>
+          <w:color w:val="000000" w:themeColor="text1"/>
+        </w:rPr>
+        <w:t xml:space="preserve">Demás </w:t>
+      </w:r>
+      <w:proofErr w:type="spellStart"/>
+      <w:r>
+        <w:rPr>
+          <w:color w:val="000000" w:themeColor="text1"/>
+        </w:rPr>
+        <w:t>esta</w:t>
+      </w:r>
+      <w:proofErr w:type="spellEnd"/>
+      <w:r>
+        <w:rPr>
+          <w:color w:val="000000" w:themeColor="text1"/>
+        </w:rPr>
+        <w:t xml:space="preserve"> decir q se deben especificar </w:t>
+      </w:r>
+      <w:proofErr w:type="spellStart"/>
+      <w:r>
+        <w:rPr>
+          <w:color w:val="000000" w:themeColor="text1"/>
+        </w:rPr>
+        <w:t>user</w:t>
+      </w:r>
+      <w:proofErr w:type="spellEnd"/>
+      <w:r>
+        <w:rPr>
+          <w:color w:val="000000" w:themeColor="text1"/>
+        </w:rPr>
+        <w:t xml:space="preserve">, </w:t>
+      </w:r>
+      <w:proofErr w:type="spellStart"/>
+      <w:r>
+        <w:rPr>
+          <w:color w:val="000000" w:themeColor="text1"/>
+        </w:rPr>
+        <w:t>pass</w:t>
+      </w:r>
+      <w:proofErr w:type="spellEnd"/>
+      <w:r>
+        <w:rPr>
+          <w:color w:val="000000" w:themeColor="text1"/>
+        </w:rPr>
+        <w:t xml:space="preserve"> y servidor</w:t>
+      </w:r>
+    </w:p>
+    <w:p>
+      <w:pPr>
+        <w:rPr>
+          <w:color w:val="000000" w:themeColor="text1"/>
+        </w:rPr>
+      </w:pPr>
+    </w:p>
+    <w:p>
+      <w:r>
+        <w:rPr>
+          <w:color w:val="000000" w:themeColor="text1"/>
+        </w:rPr>
+        <w:t xml:space="preserve">Instalando paquete de </w:t>
+      </w:r>
+      <w:r>
+        <w:rPr>
+          <w:color w:val="000000" w:themeColor="text1"/>
+        </w:rPr>
+        <w:t>Autenticación</w:t>
+      </w:r>
+      <w:r>
+        <w:rPr>
+          <w:color w:val="000000" w:themeColor="text1"/>
+        </w:rPr>
+        <w:t xml:space="preserve"> según documentación: </w:t>
+      </w:r>
+      <w:hyperlink r:id="rId11" w:anchor="login-throttling" w:history="1">
+        <w:r>
+          <w:rPr>
+            <w:rStyle w:val="Hipervnculo"/>
+          </w:rPr>
+          <w:t>https://laravel.com/docs/7.x/authentication#login-throttling</w:t>
+        </w:r>
+      </w:hyperlink>
+    </w:p>
+    <w:p>
+      <w:pPr>
+        <w:rPr>
+          <w:color w:val="FF0000"/>
+        </w:rPr>
+      </w:pPr>
+      <w:r>
+        <w:t xml:space="preserve">Para instalar nos basta con ejecutar el comando de: </w:t>
+      </w:r>
+      <w:proofErr w:type="spellStart"/>
+      <w:r>
+        <w:rPr>
+          <w:color w:val="FF0000"/>
+        </w:rPr>
+        <w:t>composer</w:t>
+      </w:r>
+      <w:proofErr w:type="spellEnd"/>
+      <w:r>
+        <w:rPr>
+          <w:color w:val="FF0000"/>
+        </w:rPr>
+        <w:t xml:space="preserve"> </w:t>
+      </w:r>
+      <w:proofErr w:type="spellStart"/>
+      <w:r>
+        <w:rPr>
+          <w:color w:val="FF0000"/>
+        </w:rPr>
+        <w:t>require</w:t>
+      </w:r>
+      <w:proofErr w:type="spellEnd"/>
+      <w:r>
+        <w:rPr>
+          <w:color w:val="FF0000"/>
+        </w:rPr>
+        <w:t xml:space="preserve"> laravel/</w:t>
+      </w:r>
+      <w:proofErr w:type="spellStart"/>
+      <w:r>
+        <w:rPr>
+          <w:color w:val="FF0000"/>
+        </w:rPr>
+        <w:t>ui</w:t>
+      </w:r>
+      <w:proofErr w:type="spellEnd"/>
+    </w:p>
+    <w:p>
+      <w:pPr>
+        <w:rPr>
+          <w:noProof/>
+          <w:color w:val="FF0000"/>
+          <w:lang w:eastAsia="es-VE"/>
+        </w:rPr>
+      </w:pPr>
+      <w:r>
+        <w:rPr>
+          <w:noProof/>
+          <w:lang w:eastAsia="es-VE"/>
+        </w:rPr>
+        <w:t xml:space="preserve">Al termiar ejecutamos el siguiente comando: </w:t>
+      </w:r>
+      <w:r>
+        <w:rPr>
+          <w:noProof/>
+          <w:color w:val="FF0000"/>
+          <w:lang w:eastAsia="es-VE"/>
+        </w:rPr>
+        <w:t xml:space="preserve">php artisan ui vue </w:t>
+      </w:r>
+      <w:r>
+        <w:rPr>
+          <w:noProof/>
+          <w:color w:val="FF0000"/>
+          <w:lang w:eastAsia="es-VE"/>
+        </w:rPr>
+        <w:t>–</w:t>
+      </w:r>
+      <w:r>
+        <w:rPr>
+          <w:noProof/>
+          <w:color w:val="FF0000"/>
+          <w:lang w:eastAsia="es-VE"/>
+        </w:rPr>
+        <w:t>auth</w:t>
+      </w:r>
+    </w:p>
+    <w:p>
+      <w:pPr>
+        <w:rPr>
+          <w:color w:val="FF0000"/>
+        </w:rPr>
+      </w:pPr>
       <w:bookmarkStart w:id="0" w:name="_GoBack"/>
       <w:bookmarkEnd w:id="0"/>
+      <w:r>
+        <w:rPr>
+          <w:color w:val="FF0000"/>
+        </w:rPr>
+        <w:br w:type="textWrapping" w:clear="all"/>
+      </w:r>
     </w:p>
     <w:p>
       <w:pPr>

</xml_diff>

<commit_message>
instalando bootstrap y npm
</commit_message>
<xml_diff>
--- a/ayuda.docx
+++ b/ayuda.docx
@@ -43,24 +43,54 @@
           <w:color w:val="000000" w:themeColor="text1"/>
         </w:rPr>
       </w:pPr>
-      <w:r>
-        <w:rPr>
-          <w:color w:val="FF0000"/>
-        </w:rPr>
-        <w:t>composer global require laravel/installer</w:t>
-      </w:r>
-    </w:p>
-    <w:p>
-      <w:pPr>
-        <w:rPr>
-          <w:color w:val="000000" w:themeColor="text1"/>
-        </w:rPr>
-      </w:pPr>
-      <w:r>
-        <w:rPr>
-          <w:color w:val="000000" w:themeColor="text1"/>
-        </w:rPr>
-        <w:t>Luego de la instalacion, seguimos con la creación o descarga de nuestro proyecto laravel.</w:t>
+      <w:proofErr w:type="gramStart"/>
+      <w:r>
+        <w:rPr>
+          <w:color w:val="FF0000"/>
+        </w:rPr>
+        <w:t>composer</w:t>
+      </w:r>
+      <w:proofErr w:type="gramEnd"/>
+      <w:r>
+        <w:rPr>
+          <w:color w:val="FF0000"/>
+        </w:rPr>
+        <w:t xml:space="preserve"> global require laravel/</w:t>
+      </w:r>
+      <w:proofErr w:type="spellStart"/>
+      <w:r>
+        <w:rPr>
+          <w:color w:val="FF0000"/>
+        </w:rPr>
+        <w:t>installer</w:t>
+      </w:r>
+      <w:proofErr w:type="spellEnd"/>
+    </w:p>
+    <w:p>
+      <w:pPr>
+        <w:rPr>
+          <w:color w:val="000000" w:themeColor="text1"/>
+        </w:rPr>
+      </w:pPr>
+      <w:r>
+        <w:rPr>
+          <w:color w:val="000000" w:themeColor="text1"/>
+        </w:rPr>
+        <w:t xml:space="preserve">Luego de la </w:t>
+      </w:r>
+      <w:proofErr w:type="spellStart"/>
+      <w:r>
+        <w:rPr>
+          <w:color w:val="000000" w:themeColor="text1"/>
+        </w:rPr>
+        <w:t>instalacion</w:t>
+      </w:r>
+      <w:proofErr w:type="spellEnd"/>
+      <w:r>
+        <w:rPr>
+          <w:color w:val="000000" w:themeColor="text1"/>
+        </w:rPr>
+        <w:t>, seguimos con la creación o descarga de nuestro proyecto laravel.</w:t>
       </w:r>
     </w:p>
     <w:p>
@@ -79,8 +109,16 @@
         <w:rPr>
           <w:color w:val="FF0000"/>
         </w:rPr>
-        <w:t>composer install</w:t>
-      </w:r>
+        <w:t xml:space="preserve">composer </w:t>
+      </w:r>
+      <w:proofErr w:type="spellStart"/>
+      <w:r>
+        <w:rPr>
+          <w:color w:val="FF0000"/>
+        </w:rPr>
+        <w:t>install</w:t>
+      </w:r>
+      <w:proofErr w:type="spellEnd"/>
       <w:r>
         <w:rPr>
           <w:color w:val="000000" w:themeColor="text1"/>
@@ -140,7 +178,21 @@
         <w:rPr>
           <w:color w:val="000000" w:themeColor="text1"/>
         </w:rPr>
-        <w:t xml:space="preserve">, qdando de la siguiente manera: </w:t>
+        <w:t xml:space="preserve">, </w:t>
+      </w:r>
+      <w:proofErr w:type="spellStart"/>
+      <w:r>
+        <w:rPr>
+          <w:color w:val="000000" w:themeColor="text1"/>
+        </w:rPr>
+        <w:t>qdando</w:t>
+      </w:r>
+      <w:proofErr w:type="spellEnd"/>
+      <w:r>
+        <w:rPr>
+          <w:color w:val="000000" w:themeColor="text1"/>
+        </w:rPr>
+        <w:t xml:space="preserve"> de la siguiente manera: </w:t>
       </w:r>
     </w:p>
     <w:p>
@@ -301,7 +353,21 @@
         <w:rPr>
           <w:color w:val="000000" w:themeColor="text1"/>
         </w:rPr>
-        <w:t>Iniciamos con la creación del archivo .htaccess con este código tomado de la documentación oficial de laravel.</w:t>
+        <w:t>Iniciamos con la creación del archivo .</w:t>
+      </w:r>
+      <w:proofErr w:type="spellStart"/>
+      <w:r>
+        <w:rPr>
+          <w:color w:val="000000" w:themeColor="text1"/>
+        </w:rPr>
+        <w:t>htaccess</w:t>
+      </w:r>
+      <w:proofErr w:type="spellEnd"/>
+      <w:r>
+        <w:rPr>
+          <w:color w:val="000000" w:themeColor="text1"/>
+        </w:rPr>
+        <w:t xml:space="preserve"> con este código tomado de la documentación oficial de laravel.</w:t>
       </w:r>
     </w:p>
     <w:p>
@@ -312,55 +378,91 @@
           <w:rFonts w:asciiTheme="minorHAnsi" w:eastAsiaTheme="minorEastAsia" w:hAnsiTheme="minorHAnsi" w:cstheme="minorBidi"/>
         </w:rPr>
       </w:pPr>
+      <w:proofErr w:type="spellStart"/>
       <w:r>
         <w:rPr>
           <w:rStyle w:val="CdigoHTML"/>
           <w:rFonts w:asciiTheme="minorHAnsi" w:eastAsiaTheme="minorEastAsia" w:hAnsiTheme="minorHAnsi" w:cstheme="minorBidi"/>
         </w:rPr>
-        <w:t xml:space="preserve">Options </w:t>
-      </w:r>
-      <w:r>
-        <w:rPr>
-          <w:rStyle w:val="token"/>
-        </w:rPr>
-        <w:t>+</w:t>
-      </w:r>
+        <w:t>Options</w:t>
+      </w:r>
+      <w:proofErr w:type="spellEnd"/>
       <w:r>
         <w:rPr>
           <w:rStyle w:val="CdigoHTML"/>
           <w:rFonts w:asciiTheme="minorHAnsi" w:eastAsiaTheme="minorEastAsia" w:hAnsiTheme="minorHAnsi" w:cstheme="minorBidi"/>
         </w:rPr>
-        <w:t xml:space="preserve">FollowSymLinks </w:t>
+        <w:t xml:space="preserve"> </w:t>
       </w:r>
       <w:r>
         <w:rPr>
           <w:rStyle w:val="token"/>
         </w:rPr>
-        <w:t>-</w:t>
-      </w:r>
+        <w:t>+</w:t>
+      </w:r>
+      <w:proofErr w:type="spellStart"/>
       <w:r>
         <w:rPr>
           <w:rStyle w:val="CdigoHTML"/>
           <w:rFonts w:asciiTheme="minorHAnsi" w:eastAsiaTheme="minorEastAsia" w:hAnsiTheme="minorHAnsi" w:cstheme="minorBidi"/>
         </w:rPr>
-        <w:t>Indexes</w:t>
-      </w:r>
-    </w:p>
-    <w:p>
-      <w:pPr>
-        <w:pStyle w:val="Sinespaciado"/>
+        <w:t>FollowSymLinks</w:t>
+      </w:r>
+      <w:proofErr w:type="spellEnd"/>
+      <w:r>
         <w:rPr>
           <w:rStyle w:val="CdigoHTML"/>
           <w:rFonts w:asciiTheme="minorHAnsi" w:eastAsiaTheme="minorEastAsia" w:hAnsiTheme="minorHAnsi" w:cstheme="minorBidi"/>
         </w:rPr>
-      </w:pPr>
+        <w:t xml:space="preserve"> </w:t>
+      </w:r>
+      <w:r>
+        <w:rPr>
+          <w:rStyle w:val="token"/>
+        </w:rPr>
+        <w:t>-</w:t>
+      </w:r>
       <w:r>
         <w:rPr>
           <w:rStyle w:val="CdigoHTML"/>
           <w:rFonts w:asciiTheme="minorHAnsi" w:eastAsiaTheme="minorEastAsia" w:hAnsiTheme="minorHAnsi" w:cstheme="minorBidi"/>
         </w:rPr>
-        <w:t>RewriteEngine On</w:t>
-      </w:r>
+        <w:t>Indexes</w:t>
+      </w:r>
+    </w:p>
+    <w:p>
+      <w:pPr>
+        <w:pStyle w:val="Sinespaciado"/>
+        <w:rPr>
+          <w:rStyle w:val="CdigoHTML"/>
+          <w:rFonts w:asciiTheme="minorHAnsi" w:eastAsiaTheme="minorEastAsia" w:hAnsiTheme="minorHAnsi" w:cstheme="minorBidi"/>
+        </w:rPr>
+      </w:pPr>
+      <w:proofErr w:type="spellStart"/>
+      <w:r>
+        <w:rPr>
+          <w:rStyle w:val="CdigoHTML"/>
+          <w:rFonts w:asciiTheme="minorHAnsi" w:eastAsiaTheme="minorEastAsia" w:hAnsiTheme="minorHAnsi" w:cstheme="minorBidi"/>
+        </w:rPr>
+        <w:t>RewriteEngine</w:t>
+      </w:r>
+      <w:proofErr w:type="spellEnd"/>
+      <w:r>
+        <w:rPr>
+          <w:rStyle w:val="CdigoHTML"/>
+          <w:rFonts w:asciiTheme="minorHAnsi" w:eastAsiaTheme="minorEastAsia" w:hAnsiTheme="minorHAnsi" w:cstheme="minorBidi"/>
+        </w:rPr>
+        <w:t xml:space="preserve"> </w:t>
+      </w:r>
+      <w:proofErr w:type="spellStart"/>
+      <w:r>
+        <w:rPr>
+          <w:rStyle w:val="CdigoHTML"/>
+          <w:rFonts w:asciiTheme="minorHAnsi" w:eastAsiaTheme="minorEastAsia" w:hAnsiTheme="minorHAnsi" w:cstheme="minorBidi"/>
+        </w:rPr>
+        <w:t>On</w:t>
+      </w:r>
+      <w:proofErr w:type="spellEnd"/>
     </w:p>
     <w:p>
       <w:pPr>
@@ -371,35 +473,38 @@
           <w:lang w:val="en-US"/>
         </w:rPr>
       </w:pPr>
+      <w:proofErr w:type="spellStart"/>
       <w:r>
         <w:rPr>
           <w:rStyle w:val="CdigoHTML"/>
           <w:rFonts w:asciiTheme="minorHAnsi" w:eastAsiaTheme="minorEastAsia" w:hAnsiTheme="minorHAnsi" w:cstheme="minorBidi"/>
           <w:lang w:val="en-US"/>
         </w:rPr>
-        <w:t xml:space="preserve">RewriteCond </w:t>
-      </w:r>
-      <w:r>
-        <w:rPr>
-          <w:rStyle w:val="token"/>
-          <w:lang w:val="en-US"/>
-        </w:rPr>
-        <w:t>%{HTTP:</w:t>
-      </w:r>
+        <w:t>RewriteCond</w:t>
+      </w:r>
+      <w:proofErr w:type="spellEnd"/>
       <w:r>
         <w:rPr>
           <w:rStyle w:val="CdigoHTML"/>
           <w:rFonts w:asciiTheme="minorHAnsi" w:eastAsiaTheme="minorEastAsia" w:hAnsiTheme="minorHAnsi" w:cstheme="minorBidi"/>
           <w:lang w:val="en-US"/>
         </w:rPr>
-        <w:t>Authorization</w:t>
+        <w:t xml:space="preserve"> </w:t>
       </w:r>
       <w:r>
         <w:rPr>
           <w:rStyle w:val="token"/>
           <w:lang w:val="en-US"/>
         </w:rPr>
-        <w:t>}</w:t>
+        <w:t>%</w:t>
+      </w:r>
+      <w:proofErr w:type="gramStart"/>
+      <w:r>
+        <w:rPr>
+          <w:rStyle w:val="token"/>
+          <w:lang w:val="en-US"/>
+        </w:rPr>
+        <w:t>{HTTP:</w:t>
       </w:r>
       <w:r>
         <w:rPr>
@@ -407,55 +512,52 @@
           <w:rFonts w:asciiTheme="minorHAnsi" w:eastAsiaTheme="minorEastAsia" w:hAnsiTheme="minorHAnsi" w:cstheme="minorBidi"/>
           <w:lang w:val="en-US"/>
         </w:rPr>
-        <w:t xml:space="preserve"> </w:t>
-      </w:r>
+        <w:t>Authorization</w:t>
+      </w:r>
+      <w:proofErr w:type="gramEnd"/>
       <w:r>
         <w:rPr>
           <w:rStyle w:val="token"/>
           <w:lang w:val="en-US"/>
         </w:rPr>
-        <w:t>.</w:t>
-      </w:r>
-    </w:p>
-    <w:p>
-      <w:pPr>
-        <w:pStyle w:val="Sinespaciado"/>
+        <w:t>}</w:t>
+      </w:r>
+      <w:r>
         <w:rPr>
           <w:rStyle w:val="CdigoHTML"/>
           <w:rFonts w:asciiTheme="minorHAnsi" w:eastAsiaTheme="minorEastAsia" w:hAnsiTheme="minorHAnsi" w:cstheme="minorBidi"/>
           <w:lang w:val="en-US"/>
         </w:rPr>
-      </w:pPr>
-      <w:r>
+        <w:t xml:space="preserve"> </w:t>
+      </w:r>
+      <w:r>
+        <w:rPr>
+          <w:rStyle w:val="token"/>
+          <w:lang w:val="en-US"/>
+        </w:rPr>
+        <w:t>.</w:t>
+      </w:r>
+    </w:p>
+    <w:p>
+      <w:pPr>
+        <w:pStyle w:val="Sinespaciado"/>
         <w:rPr>
           <w:rStyle w:val="CdigoHTML"/>
           <w:rFonts w:asciiTheme="minorHAnsi" w:eastAsiaTheme="minorEastAsia" w:hAnsiTheme="minorHAnsi" w:cstheme="minorBidi"/>
           <w:lang w:val="en-US"/>
         </w:rPr>
-        <w:t xml:space="preserve">RewriteRule </w:t>
-      </w:r>
-      <w:r>
-        <w:rPr>
-          <w:rStyle w:val="token"/>
-          <w:lang w:val="en-US"/>
-        </w:rPr>
-        <w:t>.*</w:t>
-      </w:r>
+      </w:pPr>
+      <w:proofErr w:type="spellStart"/>
+      <w:proofErr w:type="gramStart"/>
       <w:r>
         <w:rPr>
           <w:rStyle w:val="CdigoHTML"/>
           <w:rFonts w:asciiTheme="minorHAnsi" w:eastAsiaTheme="minorEastAsia" w:hAnsiTheme="minorHAnsi" w:cstheme="minorBidi"/>
           <w:lang w:val="en-US"/>
         </w:rPr>
-        <w:t xml:space="preserve"> </w:t>
-      </w:r>
-      <w:r>
-        <w:rPr>
-          <w:rStyle w:val="token"/>
-          <w:lang w:val="en-US"/>
-        </w:rPr>
-        <w:t>-</w:t>
-      </w:r>
+        <w:t>RewriteRule</w:t>
+      </w:r>
+      <w:proofErr w:type="spellEnd"/>
       <w:r>
         <w:rPr>
           <w:rStyle w:val="CdigoHTML"/>
@@ -469,7 +571,15 @@
           <w:rStyle w:val="token"/>
           <w:lang w:val="en-US"/>
         </w:rPr>
-        <w:t>[E=HTTP_AUTHORIZATION:%{HTTP:</w:t>
+        <w:t>.</w:t>
+      </w:r>
+      <w:proofErr w:type="gramEnd"/>
+      <w:r>
+        <w:rPr>
+          <w:rStyle w:val="token"/>
+          <w:lang w:val="en-US"/>
+        </w:rPr>
+        <w:t>*</w:t>
       </w:r>
       <w:r>
         <w:rPr>
@@ -477,136 +587,237 @@
           <w:rFonts w:asciiTheme="minorHAnsi" w:eastAsiaTheme="minorEastAsia" w:hAnsiTheme="minorHAnsi" w:cstheme="minorBidi"/>
           <w:lang w:val="en-US"/>
         </w:rPr>
-        <w:t>Authorization</w:t>
+        <w:t xml:space="preserve"> </w:t>
       </w:r>
       <w:r>
         <w:rPr>
           <w:rStyle w:val="token"/>
           <w:lang w:val="en-US"/>
         </w:rPr>
-        <w:t>}]</w:t>
-      </w:r>
-    </w:p>
-    <w:p>
-      <w:pPr>
-        <w:pStyle w:val="Sinespaciado"/>
+        <w:t>-</w:t>
+      </w:r>
+      <w:r>
         <w:rPr>
           <w:rStyle w:val="CdigoHTML"/>
           <w:rFonts w:asciiTheme="minorHAnsi" w:eastAsiaTheme="minorEastAsia" w:hAnsiTheme="minorHAnsi" w:cstheme="minorBidi"/>
-        </w:rPr>
-      </w:pPr>
+          <w:lang w:val="en-US"/>
+        </w:rPr>
+        <w:t xml:space="preserve"> </w:t>
+      </w:r>
+      <w:r>
+        <w:rPr>
+          <w:rStyle w:val="token"/>
+          <w:lang w:val="en-US"/>
+        </w:rPr>
+        <w:t>[E=HTTP_AUTHORIZATION:%{HTTP:</w:t>
+      </w:r>
       <w:r>
         <w:rPr>
           <w:rStyle w:val="CdigoHTML"/>
           <w:rFonts w:asciiTheme="minorHAnsi" w:eastAsiaTheme="minorEastAsia" w:hAnsiTheme="minorHAnsi" w:cstheme="minorBidi"/>
-        </w:rPr>
-        <w:t xml:space="preserve">RewriteCond </w:t>
+          <w:lang w:val="en-US"/>
+        </w:rPr>
+        <w:t>Authorization</w:t>
       </w:r>
       <w:r>
         <w:rPr>
           <w:rStyle w:val="token"/>
-        </w:rPr>
-        <w:t>%{REQUEST_FILENAME}</w:t>
-      </w:r>
-      <w:r>
+          <w:lang w:val="en-US"/>
+        </w:rPr>
+        <w:t>}]</w:t>
+      </w:r>
+    </w:p>
+    <w:p>
+      <w:pPr>
+        <w:pStyle w:val="Sinespaciado"/>
         <w:rPr>
           <w:rStyle w:val="CdigoHTML"/>
           <w:rFonts w:asciiTheme="minorHAnsi" w:eastAsiaTheme="minorEastAsia" w:hAnsiTheme="minorHAnsi" w:cstheme="minorBidi"/>
         </w:rPr>
-        <w:t xml:space="preserve"> </w:t>
-      </w:r>
-      <w:r>
-        <w:rPr>
-          <w:rStyle w:val="token"/>
-        </w:rPr>
-        <w:t>!-</w:t>
-      </w:r>
+      </w:pPr>
+      <w:proofErr w:type="spellStart"/>
       <w:r>
         <w:rPr>
           <w:rStyle w:val="CdigoHTML"/>
           <w:rFonts w:asciiTheme="minorHAnsi" w:eastAsiaTheme="minorEastAsia" w:hAnsiTheme="minorHAnsi" w:cstheme="minorBidi"/>
         </w:rPr>
-        <w:t>d</w:t>
-      </w:r>
-    </w:p>
-    <w:p>
-      <w:pPr>
-        <w:pStyle w:val="Sinespaciado"/>
+        <w:t>RewriteCond</w:t>
+      </w:r>
+      <w:proofErr w:type="spellEnd"/>
+      <w:r>
         <w:rPr>
           <w:rStyle w:val="CdigoHTML"/>
           <w:rFonts w:asciiTheme="minorHAnsi" w:eastAsiaTheme="minorEastAsia" w:hAnsiTheme="minorHAnsi" w:cstheme="minorBidi"/>
         </w:rPr>
-      </w:pPr>
+        <w:t xml:space="preserve"> </w:t>
+      </w:r>
+      <w:r>
+        <w:rPr>
+          <w:rStyle w:val="token"/>
+        </w:rPr>
+        <w:t>%{REQUEST_FILENAME</w:t>
+      </w:r>
+      <w:proofErr w:type="gramStart"/>
+      <w:r>
+        <w:rPr>
+          <w:rStyle w:val="token"/>
+        </w:rPr>
+        <w:t>}</w:t>
+      </w:r>
       <w:r>
         <w:rPr>
           <w:rStyle w:val="CdigoHTML"/>
           <w:rFonts w:asciiTheme="minorHAnsi" w:eastAsiaTheme="minorEastAsia" w:hAnsiTheme="minorHAnsi" w:cstheme="minorBidi"/>
         </w:rPr>
-        <w:t xml:space="preserve">RewriteCond </w:t>
+        <w:t xml:space="preserve"> </w:t>
       </w:r>
       <w:r>
         <w:rPr>
           <w:rStyle w:val="token"/>
         </w:rPr>
-        <w:t>%{REQUEST_FILENAME}</w:t>
+        <w:t>!</w:t>
+      </w:r>
+      <w:proofErr w:type="gramEnd"/>
+      <w:r>
+        <w:rPr>
+          <w:rStyle w:val="token"/>
+        </w:rPr>
+        <w:t>-</w:t>
       </w:r>
       <w:r>
         <w:rPr>
           <w:rStyle w:val="CdigoHTML"/>
           <w:rFonts w:asciiTheme="minorHAnsi" w:eastAsiaTheme="minorEastAsia" w:hAnsiTheme="minorHAnsi" w:cstheme="minorBidi"/>
         </w:rPr>
-        <w:t xml:space="preserve"> </w:t>
-      </w:r>
-      <w:r>
-        <w:rPr>
-          <w:rStyle w:val="token"/>
-        </w:rPr>
-        <w:t>!-</w:t>
-      </w:r>
-      <w:r>
+        <w:t>d</w:t>
+      </w:r>
+    </w:p>
+    <w:p>
+      <w:pPr>
+        <w:pStyle w:val="Sinespaciado"/>
         <w:rPr>
           <w:rStyle w:val="CdigoHTML"/>
           <w:rFonts w:asciiTheme="minorHAnsi" w:eastAsiaTheme="minorEastAsia" w:hAnsiTheme="minorHAnsi" w:cstheme="minorBidi"/>
         </w:rPr>
-        <w:t>f</w:t>
-      </w:r>
-    </w:p>
-    <w:p>
-      <w:pPr>
-        <w:pStyle w:val="Sinespaciado"/>
-      </w:pPr>
+      </w:pPr>
+      <w:proofErr w:type="spellStart"/>
       <w:r>
         <w:rPr>
           <w:rStyle w:val="CdigoHTML"/>
           <w:rFonts w:asciiTheme="minorHAnsi" w:eastAsiaTheme="minorEastAsia" w:hAnsiTheme="minorHAnsi" w:cstheme="minorBidi"/>
         </w:rPr>
-        <w:t xml:space="preserve">RewriteRule </w:t>
-      </w:r>
-      <w:r>
-        <w:rPr>
-          <w:rStyle w:val="token"/>
-        </w:rPr>
-        <w:t>^</w:t>
-      </w:r>
+        <w:t>RewriteCond</w:t>
+      </w:r>
+      <w:proofErr w:type="spellEnd"/>
       <w:r>
         <w:rPr>
           <w:rStyle w:val="CdigoHTML"/>
           <w:rFonts w:asciiTheme="minorHAnsi" w:eastAsiaTheme="minorEastAsia" w:hAnsiTheme="minorHAnsi" w:cstheme="minorBidi"/>
         </w:rPr>
-        <w:t xml:space="preserve"> index</w:t>
+        <w:t xml:space="preserve"> </w:t>
       </w:r>
       <w:r>
         <w:rPr>
           <w:rStyle w:val="token"/>
         </w:rPr>
-        <w:t>.</w:t>
+        <w:t>%{REQUEST_FILENAME</w:t>
+      </w:r>
+      <w:proofErr w:type="gramStart"/>
+      <w:r>
+        <w:rPr>
+          <w:rStyle w:val="token"/>
+        </w:rPr>
+        <w:t>}</w:t>
       </w:r>
       <w:r>
         <w:rPr>
           <w:rStyle w:val="CdigoHTML"/>
           <w:rFonts w:asciiTheme="minorHAnsi" w:eastAsiaTheme="minorEastAsia" w:hAnsiTheme="minorHAnsi" w:cstheme="minorBidi"/>
         </w:rPr>
-        <w:t xml:space="preserve">php </w:t>
+        <w:t xml:space="preserve"> </w:t>
+      </w:r>
+      <w:r>
+        <w:rPr>
+          <w:rStyle w:val="token"/>
+        </w:rPr>
+        <w:t>!</w:t>
+      </w:r>
+      <w:proofErr w:type="gramEnd"/>
+      <w:r>
+        <w:rPr>
+          <w:rStyle w:val="token"/>
+        </w:rPr>
+        <w:t>-</w:t>
+      </w:r>
+      <w:r>
+        <w:rPr>
+          <w:rStyle w:val="CdigoHTML"/>
+          <w:rFonts w:asciiTheme="minorHAnsi" w:eastAsiaTheme="minorEastAsia" w:hAnsiTheme="minorHAnsi" w:cstheme="minorBidi"/>
+        </w:rPr>
+        <w:t>f</w:t>
+      </w:r>
+    </w:p>
+    <w:p>
+      <w:pPr>
+        <w:pStyle w:val="Sinespaciado"/>
+      </w:pPr>
+      <w:proofErr w:type="spellStart"/>
+      <w:r>
+        <w:rPr>
+          <w:rStyle w:val="CdigoHTML"/>
+          <w:rFonts w:asciiTheme="minorHAnsi" w:eastAsiaTheme="minorEastAsia" w:hAnsiTheme="minorHAnsi" w:cstheme="minorBidi"/>
+        </w:rPr>
+        <w:t>RewriteRule</w:t>
+      </w:r>
+      <w:proofErr w:type="spellEnd"/>
+      <w:r>
+        <w:rPr>
+          <w:rStyle w:val="CdigoHTML"/>
+          <w:rFonts w:asciiTheme="minorHAnsi" w:eastAsiaTheme="minorEastAsia" w:hAnsiTheme="minorHAnsi" w:cstheme="minorBidi"/>
+        </w:rPr>
+        <w:t xml:space="preserve"> </w:t>
+      </w:r>
+      <w:r>
+        <w:rPr>
+          <w:rStyle w:val="token"/>
+        </w:rPr>
+        <w:t>^</w:t>
+      </w:r>
+      <w:r>
+        <w:rPr>
+          <w:rStyle w:val="CdigoHTML"/>
+          <w:rFonts w:asciiTheme="minorHAnsi" w:eastAsiaTheme="minorEastAsia" w:hAnsiTheme="minorHAnsi" w:cstheme="minorBidi"/>
+        </w:rPr>
+        <w:t xml:space="preserve"> </w:t>
+      </w:r>
+      <w:proofErr w:type="spellStart"/>
+      <w:r>
+        <w:rPr>
+          <w:rStyle w:val="CdigoHTML"/>
+          <w:rFonts w:asciiTheme="minorHAnsi" w:eastAsiaTheme="minorEastAsia" w:hAnsiTheme="minorHAnsi" w:cstheme="minorBidi"/>
+        </w:rPr>
+        <w:t>index</w:t>
+      </w:r>
+      <w:r>
+        <w:rPr>
+          <w:rStyle w:val="token"/>
+        </w:rPr>
+        <w:t>.</w:t>
+      </w:r>
+      <w:r>
+        <w:rPr>
+          <w:rStyle w:val="CdigoHTML"/>
+          <w:rFonts w:asciiTheme="minorHAnsi" w:eastAsiaTheme="minorEastAsia" w:hAnsiTheme="minorHAnsi" w:cstheme="minorBidi"/>
+        </w:rPr>
+        <w:t>php</w:t>
+      </w:r>
+      <w:proofErr w:type="spellEnd"/>
+      <w:r>
+        <w:rPr>
+          <w:rStyle w:val="CdigoHTML"/>
+          <w:rFonts w:asciiTheme="minorHAnsi" w:eastAsiaTheme="minorEastAsia" w:hAnsiTheme="minorHAnsi" w:cstheme="minorBidi"/>
+        </w:rPr>
+        <w:t xml:space="preserve"> </w:t>
       </w:r>
       <w:r>
         <w:rPr>
@@ -673,8 +884,16 @@
         <w:rPr>
           <w:color w:val="000000" w:themeColor="text1"/>
         </w:rPr>
-        <w:t>Y listo ya tenemos nuestro archivo htaccess</w:t>
-      </w:r>
+        <w:t xml:space="preserve">Y listo ya tenemos nuestro archivo </w:t>
+      </w:r>
+      <w:proofErr w:type="spellStart"/>
+      <w:r>
+        <w:rPr>
+          <w:color w:val="000000" w:themeColor="text1"/>
+        </w:rPr>
+        <w:t>htaccess</w:t>
+      </w:r>
+      <w:proofErr w:type="spellEnd"/>
       <w:r>
         <w:rPr>
           <w:color w:val="000000" w:themeColor="text1"/>
@@ -692,14 +911,50 @@
         <w:rPr>
           <w:color w:val="000000" w:themeColor="text1"/>
         </w:rPr>
-        <w:t xml:space="preserve">Probemos nuestra instalacion corriendo con: </w:t>
-      </w:r>
-      <w:r>
-        <w:rPr>
-          <w:color w:val="FF0000"/>
-        </w:rPr>
-        <w:t>php artisan serve</w:t>
-      </w:r>
+        <w:t xml:space="preserve">Probemos nuestra </w:t>
+      </w:r>
+      <w:proofErr w:type="spellStart"/>
+      <w:r>
+        <w:rPr>
+          <w:color w:val="000000" w:themeColor="text1"/>
+        </w:rPr>
+        <w:t>instalacion</w:t>
+      </w:r>
+      <w:proofErr w:type="spellEnd"/>
+      <w:r>
+        <w:rPr>
+          <w:color w:val="000000" w:themeColor="text1"/>
+        </w:rPr>
+        <w:t xml:space="preserve"> corriendo con: </w:t>
+      </w:r>
+      <w:r>
+        <w:rPr>
+          <w:color w:val="FF0000"/>
+        </w:rPr>
+        <w:t xml:space="preserve">php </w:t>
+      </w:r>
+      <w:proofErr w:type="spellStart"/>
+      <w:r>
+        <w:rPr>
+          <w:color w:val="FF0000"/>
+        </w:rPr>
+        <w:t>artisan</w:t>
+      </w:r>
+      <w:proofErr w:type="spellEnd"/>
+      <w:r>
+        <w:rPr>
+          <w:color w:val="FF0000"/>
+        </w:rPr>
+        <w:t xml:space="preserve"> </w:t>
+      </w:r>
+      <w:proofErr w:type="spellStart"/>
+      <w:r>
+        <w:rPr>
+          <w:color w:val="FF0000"/>
+        </w:rPr>
+        <w:t>serve</w:t>
+      </w:r>
+      <w:proofErr w:type="spellEnd"/>
       <w:r>
         <w:rPr>
           <w:color w:val="000000" w:themeColor="text1"/>
@@ -857,8 +1112,16 @@
           <w:color w:val="000000" w:themeColor="text1"/>
         </w:rPr>
         <w:lastRenderedPageBreak/>
-        <w:t>Ahora conectamos la BD en nuestro archivo .env</w:t>
-      </w:r>
+        <w:t>Ahora conectamos la BD en nuestro archivo .</w:t>
+      </w:r>
+      <w:proofErr w:type="spellStart"/>
+      <w:r>
+        <w:rPr>
+          <w:color w:val="000000" w:themeColor="text1"/>
+        </w:rPr>
+        <w:t>env</w:t>
+      </w:r>
+      <w:proofErr w:type="spellEnd"/>
       <w:r>
         <w:rPr>
           <w:color w:val="000000" w:themeColor="text1"/>
@@ -924,7 +1187,49 @@
         <w:rPr>
           <w:color w:val="000000" w:themeColor="text1"/>
         </w:rPr>
-        <w:t>Demás esta decir q se deben especificar user, pass y servidor</w:t>
+        <w:t xml:space="preserve">Demás </w:t>
+      </w:r>
+      <w:proofErr w:type="spellStart"/>
+      <w:r>
+        <w:rPr>
+          <w:color w:val="000000" w:themeColor="text1"/>
+        </w:rPr>
+        <w:t>esta</w:t>
+      </w:r>
+      <w:proofErr w:type="spellEnd"/>
+      <w:r>
+        <w:rPr>
+          <w:color w:val="000000" w:themeColor="text1"/>
+        </w:rPr>
+        <w:t xml:space="preserve"> decir q se deben especificar </w:t>
+      </w:r>
+      <w:proofErr w:type="spellStart"/>
+      <w:r>
+        <w:rPr>
+          <w:color w:val="000000" w:themeColor="text1"/>
+        </w:rPr>
+        <w:t>user</w:t>
+      </w:r>
+      <w:proofErr w:type="spellEnd"/>
+      <w:r>
+        <w:rPr>
+          <w:color w:val="000000" w:themeColor="text1"/>
+        </w:rPr>
+        <w:t xml:space="preserve">, </w:t>
+      </w:r>
+      <w:proofErr w:type="spellStart"/>
+      <w:r>
+        <w:rPr>
+          <w:color w:val="000000" w:themeColor="text1"/>
+        </w:rPr>
+        <w:t>pass</w:t>
+      </w:r>
+      <w:proofErr w:type="spellEnd"/>
+      <w:r>
+        <w:rPr>
+          <w:color w:val="000000" w:themeColor="text1"/>
+        </w:rPr>
+        <w:t xml:space="preserve"> y servidor</w:t>
       </w:r>
     </w:p>
     <w:p>
@@ -975,8 +1280,16 @@
         <w:rPr>
           <w:color w:val="FF0000"/>
         </w:rPr>
-        <w:t>composer require laravel/ui</w:t>
-      </w:r>
+        <w:t>composer require laravel/</w:t>
+      </w:r>
+      <w:proofErr w:type="spellStart"/>
+      <w:r>
+        <w:rPr>
+          <w:color w:val="FF0000"/>
+        </w:rPr>
+        <w:t>ui</w:t>
+      </w:r>
+      <w:proofErr w:type="spellEnd"/>
     </w:p>
     <w:p>
       <w:pPr>
@@ -1179,25 +1492,796 @@
     <w:p>
       <w:pPr>
         <w:rPr>
-          <w:color w:val="000000" w:themeColor="text1"/>
-        </w:rPr>
-      </w:pPr>
+          <w:noProof/>
+          <w:lang w:eastAsia="es-VE"/>
+        </w:rPr>
+      </w:pPr>
+      <w:r>
+        <w:rPr>
+          <w:color w:val="000000" w:themeColor="text1"/>
+        </w:rPr>
+        <w:t>Ahora corremos nuestro proyecto nuevamente para revisar si ya tenemos nuestro autenticado corriendo</w:t>
+      </w:r>
+      <w:r>
+        <w:rPr>
+          <w:noProof/>
+          <w:lang w:eastAsia="es-VE"/>
+        </w:rPr>
+        <w:t xml:space="preserve"> </w:t>
+      </w:r>
+      <w:r>
+        <w:rPr>
+          <w:noProof/>
+          <w:lang w:eastAsia="es-VE"/>
+        </w:rPr>
+        <w:drawing>
+          <wp:inline distT="0" distB="0" distL="0" distR="0" wp14:anchorId="4581128A" wp14:editId="3B646B1F">
+            <wp:extent cx="2324100" cy="495300"/>
+            <wp:effectExtent l="0" t="0" r="0" b="0"/>
+            <wp:docPr id="10" name="Imagen 10"/>
+            <wp:cNvGraphicFramePr>
+              <a:graphicFrameLocks xmlns:a="http://schemas.openxmlformats.org/drawingml/2006/main" noChangeAspect="1"/>
+            </wp:cNvGraphicFramePr>
+            <a:graphic xmlns:a="http://schemas.openxmlformats.org/drawingml/2006/main">
+              <a:graphicData uri="http://schemas.openxmlformats.org/drawingml/2006/picture">
+                <pic:pic xmlns:pic="http://schemas.openxmlformats.org/drawingml/2006/picture">
+                  <pic:nvPicPr>
+                    <pic:cNvPr id="1" name=""/>
+                    <pic:cNvPicPr/>
+                  </pic:nvPicPr>
+                  <pic:blipFill>
+                    <a:blip r:embed="rId14"/>
+                    <a:stretch>
+                      <a:fillRect/>
+                    </a:stretch>
+                  </pic:blipFill>
+                  <pic:spPr>
+                    <a:xfrm>
+                      <a:off x="0" y="0"/>
+                      <a:ext cx="2324100" cy="495300"/>
+                    </a:xfrm>
+                    <a:prstGeom prst="rect">
+                      <a:avLst/>
+                    </a:prstGeom>
+                  </pic:spPr>
+                </pic:pic>
+              </a:graphicData>
+            </a:graphic>
+          </wp:inline>
+        </w:drawing>
+      </w:r>
+    </w:p>
+    <w:p>
+      <w:pPr>
+        <w:rPr>
+          <w:noProof/>
+          <w:lang w:eastAsia="es-VE"/>
+        </w:rPr>
+      </w:pPr>
+      <w:r>
+        <w:rPr>
+          <w:noProof/>
+          <w:lang w:eastAsia="es-VE"/>
+        </w:rPr>
+        <w:t>Y si ejectivamente podemos verlo a nuestra derecha</w:t>
+      </w:r>
+      <w:r>
+        <w:rPr>
+          <w:noProof/>
+          <w:lang w:eastAsia="es-VE"/>
+        </w:rPr>
+        <w:t>, registremos nuestro usuario de prueba.</w:t>
+      </w:r>
+    </w:p>
+    <w:p>
+      <w:pPr>
+        <w:rPr>
+          <w:noProof/>
+          <w:lang w:eastAsia="es-VE"/>
+        </w:rPr>
+      </w:pPr>
+      <w:r>
+        <w:rPr>
+          <w:noProof/>
+          <w:lang w:eastAsia="es-VE"/>
+        </w:rPr>
+        <w:drawing>
+          <wp:inline distT="0" distB="0" distL="0" distR="0" wp14:anchorId="40686E73" wp14:editId="5E62CC28">
+            <wp:extent cx="2047875" cy="3133725"/>
+            <wp:effectExtent l="0" t="0" r="9525" b="9525"/>
+            <wp:docPr id="11" name="Imagen 11"/>
+            <wp:cNvGraphicFramePr>
+              <a:graphicFrameLocks xmlns:a="http://schemas.openxmlformats.org/drawingml/2006/main" noChangeAspect="1"/>
+            </wp:cNvGraphicFramePr>
+            <a:graphic xmlns:a="http://schemas.openxmlformats.org/drawingml/2006/main">
+              <a:graphicData uri="http://schemas.openxmlformats.org/drawingml/2006/picture">
+                <pic:pic xmlns:pic="http://schemas.openxmlformats.org/drawingml/2006/picture">
+                  <pic:nvPicPr>
+                    <pic:cNvPr id="1" name=""/>
+                    <pic:cNvPicPr/>
+                  </pic:nvPicPr>
+                  <pic:blipFill>
+                    <a:blip r:embed="rId15"/>
+                    <a:stretch>
+                      <a:fillRect/>
+                    </a:stretch>
+                  </pic:blipFill>
+                  <pic:spPr>
+                    <a:xfrm>
+                      <a:off x="0" y="0"/>
+                      <a:ext cx="2047875" cy="3133725"/>
+                    </a:xfrm>
+                    <a:prstGeom prst="rect">
+                      <a:avLst/>
+                    </a:prstGeom>
+                  </pic:spPr>
+                </pic:pic>
+              </a:graphicData>
+            </a:graphic>
+          </wp:inline>
+        </w:drawing>
+      </w:r>
+    </w:p>
+    <w:p>
+      <w:pPr>
+        <w:rPr>
+          <w:noProof/>
+          <w:lang w:eastAsia="es-VE"/>
+        </w:rPr>
+      </w:pPr>
+      <w:r>
+        <w:rPr>
+          <w:noProof/>
+          <w:lang w:eastAsia="es-VE"/>
+        </w:rPr>
+        <w:t xml:space="preserve">Obviamente sale sin estilos pues no hemos agregado ninguna librería css para darle un aspecto mas llamativo </w:t>
+      </w:r>
+    </w:p>
+    <w:p>
+      <w:pPr>
+        <w:rPr>
+          <w:noProof/>
+          <w:lang w:eastAsia="es-VE"/>
+        </w:rPr>
+      </w:pPr>
+      <w:r>
+        <w:rPr>
+          <w:noProof/>
+          <w:lang w:eastAsia="es-VE"/>
+        </w:rPr>
+        <w:lastRenderedPageBreak/>
+        <w:drawing>
+          <wp:inline distT="0" distB="0" distL="0" distR="0" wp14:anchorId="15722F24" wp14:editId="53D5814F">
+            <wp:extent cx="1390650" cy="1504950"/>
+            <wp:effectExtent l="0" t="0" r="0" b="0"/>
+            <wp:docPr id="13" name="Imagen 13"/>
+            <wp:cNvGraphicFramePr>
+              <a:graphicFrameLocks xmlns:a="http://schemas.openxmlformats.org/drawingml/2006/main" noChangeAspect="1"/>
+            </wp:cNvGraphicFramePr>
+            <a:graphic xmlns:a="http://schemas.openxmlformats.org/drawingml/2006/main">
+              <a:graphicData uri="http://schemas.openxmlformats.org/drawingml/2006/picture">
+                <pic:pic xmlns:pic="http://schemas.openxmlformats.org/drawingml/2006/picture">
+                  <pic:nvPicPr>
+                    <pic:cNvPr id="1" name=""/>
+                    <pic:cNvPicPr/>
+                  </pic:nvPicPr>
+                  <pic:blipFill>
+                    <a:blip r:embed="rId16"/>
+                    <a:stretch>
+                      <a:fillRect/>
+                    </a:stretch>
+                  </pic:blipFill>
+                  <pic:spPr>
+                    <a:xfrm>
+                      <a:off x="0" y="0"/>
+                      <a:ext cx="1390650" cy="1504950"/>
+                    </a:xfrm>
+                    <a:prstGeom prst="rect">
+                      <a:avLst/>
+                    </a:prstGeom>
+                  </pic:spPr>
+                </pic:pic>
+              </a:graphicData>
+            </a:graphic>
+          </wp:inline>
+        </w:drawing>
+      </w:r>
+    </w:p>
+    <w:p>
+      <w:pPr>
+        <w:rPr>
+          <w:color w:val="000000" w:themeColor="text1"/>
+        </w:rPr>
+      </w:pPr>
+      <w:r>
+        <w:rPr>
+          <w:noProof/>
+          <w:lang w:eastAsia="es-VE"/>
+        </w:rPr>
+        <w:t>Y eureca hemos completado nuestro registro ya tenemos nuestro primer usuario registrado y hemos comprobado que nuestro autenticador ya funciona.</w:t>
+      </w:r>
+    </w:p>
+    <w:p>
+      <w:pPr>
+        <w:rPr>
+          <w:color w:val="000000" w:themeColor="text1"/>
+        </w:rPr>
+      </w:pPr>
+      <w:r>
+        <w:rPr>
+          <w:color w:val="000000" w:themeColor="text1"/>
+        </w:rPr>
+        <w:t>Si bien Laravel no dicta qué preprocesadores de JavaScript o CSS utilizar, sí proporciona un punto de partida básico usando Bootstrap. Por defecto, Laravel usa NPM para instalar los paquetes frontend.</w:t>
+      </w:r>
+    </w:p>
+    <w:p>
+      <w:pPr>
+        <w:rPr>
+          <w:color w:val="FF0000"/>
+        </w:rPr>
+      </w:pPr>
+      <w:r>
+        <w:rPr>
+          <w:color w:val="000000" w:themeColor="text1"/>
+        </w:rPr>
+        <w:t>El andamiaje Bootstrap proporcionado por Laravel se encuentra en el paquete laravel/</w:t>
+      </w:r>
+      <w:proofErr w:type="spellStart"/>
+      <w:r>
+        <w:rPr>
+          <w:color w:val="000000" w:themeColor="text1"/>
+        </w:rPr>
+        <w:t>ui</w:t>
+      </w:r>
+      <w:proofErr w:type="spellEnd"/>
+      <w:r>
+        <w:rPr>
+          <w:color w:val="000000" w:themeColor="text1"/>
+        </w:rPr>
+        <w:t>, que pu</w:t>
+      </w:r>
+      <w:r>
+        <w:rPr>
+          <w:color w:val="000000" w:themeColor="text1"/>
+        </w:rPr>
+        <w:t xml:space="preserve">ede instalarse usando Composer: </w:t>
+      </w:r>
+      <w:r>
+        <w:rPr>
+          <w:color w:val="FF0000"/>
+        </w:rPr>
+        <w:t>composer require laravel/</w:t>
+      </w:r>
+      <w:proofErr w:type="spellStart"/>
+      <w:r>
+        <w:rPr>
+          <w:color w:val="FF0000"/>
+        </w:rPr>
+        <w:t>ui</w:t>
+      </w:r>
+      <w:proofErr w:type="spellEnd"/>
+    </w:p>
+    <w:p>
+      <w:pPr>
+        <w:rPr>
+          <w:color w:val="000000" w:themeColor="text1"/>
+        </w:rPr>
+      </w:pPr>
+      <w:r>
+        <w:rPr>
+          <w:noProof/>
+          <w:lang w:eastAsia="es-VE"/>
+        </w:rPr>
+        <w:drawing>
+          <wp:inline distT="0" distB="0" distL="0" distR="0" wp14:anchorId="592918FD" wp14:editId="3BE79634">
+            <wp:extent cx="5612130" cy="2150110"/>
+            <wp:effectExtent l="0" t="0" r="7620" b="2540"/>
+            <wp:docPr id="14" name="Imagen 14"/>
+            <wp:cNvGraphicFramePr>
+              <a:graphicFrameLocks xmlns:a="http://schemas.openxmlformats.org/drawingml/2006/main" noChangeAspect="1"/>
+            </wp:cNvGraphicFramePr>
+            <a:graphic xmlns:a="http://schemas.openxmlformats.org/drawingml/2006/main">
+              <a:graphicData uri="http://schemas.openxmlformats.org/drawingml/2006/picture">
+                <pic:pic xmlns:pic="http://schemas.openxmlformats.org/drawingml/2006/picture">
+                  <pic:nvPicPr>
+                    <pic:cNvPr id="1" name=""/>
+                    <pic:cNvPicPr/>
+                  </pic:nvPicPr>
+                  <pic:blipFill>
+                    <a:blip r:embed="rId17"/>
+                    <a:stretch>
+                      <a:fillRect/>
+                    </a:stretch>
+                  </pic:blipFill>
+                  <pic:spPr>
+                    <a:xfrm>
+                      <a:off x="0" y="0"/>
+                      <a:ext cx="5612130" cy="2150110"/>
+                    </a:xfrm>
+                    <a:prstGeom prst="rect">
+                      <a:avLst/>
+                    </a:prstGeom>
+                  </pic:spPr>
+                </pic:pic>
+              </a:graphicData>
+            </a:graphic>
+          </wp:inline>
+        </w:drawing>
+      </w:r>
+    </w:p>
+    <w:p>
+      <w:pPr>
+        <w:rPr>
+          <w:color w:val="FF0000"/>
+        </w:rPr>
+      </w:pPr>
+      <w:r>
+        <w:rPr>
+          <w:color w:val="000000" w:themeColor="text1"/>
+        </w:rPr>
+        <w:t>Una vez que se haya instalado el paquete laravel/</w:t>
+      </w:r>
+      <w:proofErr w:type="spellStart"/>
+      <w:r>
+        <w:rPr>
+          <w:color w:val="000000" w:themeColor="text1"/>
+        </w:rPr>
+        <w:t>ui</w:t>
+      </w:r>
+      <w:proofErr w:type="spellEnd"/>
+      <w:r>
+        <w:rPr>
+          <w:color w:val="000000" w:themeColor="text1"/>
+        </w:rPr>
+        <w:t xml:space="preserve">, puedes instalar el andamiaje frontend utilizando el comando </w:t>
+      </w:r>
+      <w:proofErr w:type="spellStart"/>
+      <w:r>
+        <w:rPr>
+          <w:color w:val="000000" w:themeColor="text1"/>
+        </w:rPr>
+        <w:t>Artisan</w:t>
+      </w:r>
+      <w:proofErr w:type="spellEnd"/>
+      <w:r>
+        <w:rPr>
+          <w:color w:val="000000" w:themeColor="text1"/>
+        </w:rPr>
+        <w:t xml:space="preserve"> </w:t>
+      </w:r>
+      <w:proofErr w:type="spellStart"/>
+      <w:r>
+        <w:rPr>
+          <w:color w:val="000000" w:themeColor="text1"/>
+        </w:rPr>
+        <w:t>ui</w:t>
+      </w:r>
+      <w:proofErr w:type="spellEnd"/>
+      <w:r>
+        <w:rPr>
+          <w:color w:val="000000" w:themeColor="text1"/>
+        </w:rPr>
+        <w:t>:</w:t>
+      </w:r>
+      <w:r>
+        <w:rPr>
+          <w:color w:val="000000" w:themeColor="text1"/>
+        </w:rPr>
+        <w:t xml:space="preserve"> </w:t>
+      </w:r>
+      <w:r>
+        <w:rPr>
+          <w:color w:val="FF0000"/>
+        </w:rPr>
+        <w:t xml:space="preserve">php </w:t>
+      </w:r>
+      <w:proofErr w:type="spellStart"/>
+      <w:r>
+        <w:rPr>
+          <w:color w:val="FF0000"/>
+        </w:rPr>
+        <w:t>artisan</w:t>
+      </w:r>
+      <w:proofErr w:type="spellEnd"/>
+      <w:r>
+        <w:rPr>
+          <w:color w:val="FF0000"/>
+        </w:rPr>
+        <w:t xml:space="preserve"> </w:t>
+      </w:r>
+      <w:proofErr w:type="spellStart"/>
+      <w:r>
+        <w:rPr>
+          <w:color w:val="FF0000"/>
+        </w:rPr>
+        <w:t>ui</w:t>
+      </w:r>
+      <w:proofErr w:type="spellEnd"/>
+      <w:r>
+        <w:rPr>
+          <w:color w:val="FF0000"/>
+        </w:rPr>
+        <w:t xml:space="preserve"> </w:t>
+      </w:r>
+      <w:r>
+        <w:rPr>
+          <w:color w:val="FF0000"/>
+        </w:rPr>
+        <w:t>Bootstrap</w:t>
+      </w:r>
+    </w:p>
+    <w:p>
+      <w:pPr>
+        <w:rPr>
+          <w:color w:val="FF0000"/>
+        </w:rPr>
+      </w:pPr>
+      <w:r>
+        <w:rPr>
+          <w:color w:val="000000" w:themeColor="text1"/>
+        </w:rPr>
+        <w:t>Instala las dependencias frontend de tu proyecto utilizando el administr</w:t>
+      </w:r>
+      <w:r>
+        <w:rPr>
+          <w:color w:val="000000" w:themeColor="text1"/>
+        </w:rPr>
+        <w:t xml:space="preserve">ador de paquetes de </w:t>
+      </w:r>
+      <w:proofErr w:type="spellStart"/>
+      <w:r>
+        <w:rPr>
+          <w:color w:val="000000" w:themeColor="text1"/>
+        </w:rPr>
+        <w:t>node</w:t>
+      </w:r>
+      <w:proofErr w:type="spellEnd"/>
+      <w:r>
+        <w:rPr>
+          <w:color w:val="000000" w:themeColor="text1"/>
+        </w:rPr>
+        <w:t xml:space="preserve"> (NPM): </w:t>
+      </w:r>
+      <w:proofErr w:type="spellStart"/>
+      <w:r>
+        <w:rPr>
+          <w:color w:val="FF0000"/>
+        </w:rPr>
+        <w:t>npm</w:t>
+      </w:r>
+      <w:proofErr w:type="spellEnd"/>
+      <w:r>
+        <w:rPr>
+          <w:color w:val="FF0000"/>
+        </w:rPr>
+        <w:t xml:space="preserve"> </w:t>
+      </w:r>
+      <w:proofErr w:type="spellStart"/>
+      <w:r>
+        <w:rPr>
+          <w:color w:val="FF0000"/>
+        </w:rPr>
+        <w:t>install</w:t>
+      </w:r>
+      <w:proofErr w:type="spellEnd"/>
+    </w:p>
+    <w:p>
+      <w:pPr>
+        <w:rPr>
+          <w:color w:val="000000" w:themeColor="text1"/>
+        </w:rPr>
+      </w:pPr>
+      <w:r>
+        <w:rPr>
+          <w:noProof/>
+          <w:lang w:eastAsia="es-VE"/>
+        </w:rPr>
+        <w:drawing>
+          <wp:inline distT="0" distB="0" distL="0" distR="0" wp14:anchorId="0C8AE552" wp14:editId="55F22EB5">
+            <wp:extent cx="5612130" cy="1132840"/>
+            <wp:effectExtent l="0" t="0" r="7620" b="0"/>
+            <wp:docPr id="15" name="Imagen 15"/>
+            <wp:cNvGraphicFramePr>
+              <a:graphicFrameLocks xmlns:a="http://schemas.openxmlformats.org/drawingml/2006/main" noChangeAspect="1"/>
+            </wp:cNvGraphicFramePr>
+            <a:graphic xmlns:a="http://schemas.openxmlformats.org/drawingml/2006/main">
+              <a:graphicData uri="http://schemas.openxmlformats.org/drawingml/2006/picture">
+                <pic:pic xmlns:pic="http://schemas.openxmlformats.org/drawingml/2006/picture">
+                  <pic:nvPicPr>
+                    <pic:cNvPr id="1" name=""/>
+                    <pic:cNvPicPr/>
+                  </pic:nvPicPr>
+                  <pic:blipFill>
+                    <a:blip r:embed="rId18"/>
+                    <a:stretch>
+                      <a:fillRect/>
+                    </a:stretch>
+                  </pic:blipFill>
+                  <pic:spPr>
+                    <a:xfrm>
+                      <a:off x="0" y="0"/>
+                      <a:ext cx="5612130" cy="1132840"/>
+                    </a:xfrm>
+                    <a:prstGeom prst="rect">
+                      <a:avLst/>
+                    </a:prstGeom>
+                  </pic:spPr>
+                </pic:pic>
+              </a:graphicData>
+            </a:graphic>
+          </wp:inline>
+        </w:drawing>
+      </w:r>
+    </w:p>
+    <w:p>
+      <w:pPr>
+        <w:rPr>
+          <w:color w:val="000000" w:themeColor="text1"/>
+        </w:rPr>
+      </w:pPr>
+      <w:r>
+        <w:rPr>
+          <w:color w:val="000000" w:themeColor="text1"/>
+        </w:rPr>
+        <w:t xml:space="preserve">Una vez que las dependencias se han instalado usando </w:t>
+      </w:r>
+      <w:proofErr w:type="spellStart"/>
+      <w:r>
+        <w:rPr>
+          <w:color w:val="000000" w:themeColor="text1"/>
+        </w:rPr>
+        <w:t>npm</w:t>
+      </w:r>
+      <w:proofErr w:type="spellEnd"/>
+      <w:r>
+        <w:rPr>
+          <w:color w:val="000000" w:themeColor="text1"/>
+        </w:rPr>
+        <w:t xml:space="preserve"> </w:t>
+      </w:r>
+      <w:proofErr w:type="spellStart"/>
+      <w:r>
+        <w:rPr>
+          <w:color w:val="000000" w:themeColor="text1"/>
+        </w:rPr>
+        <w:t>install</w:t>
+      </w:r>
+      <w:proofErr w:type="spellEnd"/>
+      <w:r>
+        <w:rPr>
+          <w:color w:val="000000" w:themeColor="text1"/>
+        </w:rPr>
+        <w:t xml:space="preserve">, puedes compilar tus archivos usando Laravel </w:t>
+      </w:r>
+      <w:proofErr w:type="spellStart"/>
+      <w:r>
+        <w:rPr>
+          <w:color w:val="000000" w:themeColor="text1"/>
+        </w:rPr>
+        <w:t>Mix</w:t>
+      </w:r>
+      <w:proofErr w:type="spellEnd"/>
+      <w:r>
+        <w:rPr>
+          <w:color w:val="000000" w:themeColor="text1"/>
+        </w:rPr>
+        <w:t xml:space="preserve">. El comando </w:t>
+      </w:r>
+      <w:proofErr w:type="spellStart"/>
+      <w:r>
+        <w:rPr>
+          <w:color w:val="FF0000"/>
+        </w:rPr>
+        <w:t>npm</w:t>
+      </w:r>
+      <w:proofErr w:type="spellEnd"/>
+      <w:r>
+        <w:rPr>
+          <w:color w:val="FF0000"/>
+        </w:rPr>
+        <w:t xml:space="preserve"> </w:t>
+      </w:r>
+      <w:proofErr w:type="spellStart"/>
+      <w:r>
+        <w:rPr>
+          <w:color w:val="FF0000"/>
+        </w:rPr>
+        <w:t>run</w:t>
+      </w:r>
+      <w:proofErr w:type="spellEnd"/>
+      <w:r>
+        <w:rPr>
+          <w:color w:val="FF0000"/>
+        </w:rPr>
+        <w:t xml:space="preserve"> </w:t>
+      </w:r>
+      <w:proofErr w:type="spellStart"/>
+      <w:r>
+        <w:rPr>
+          <w:color w:val="FF0000"/>
+        </w:rPr>
+        <w:t>dev</w:t>
+      </w:r>
+      <w:proofErr w:type="spellEnd"/>
+      <w:r>
+        <w:rPr>
+          <w:color w:val="000000" w:themeColor="text1"/>
+        </w:rPr>
+        <w:t xml:space="preserve"> procesará las instrucciones en tu archivo webpack.mix.js</w:t>
+      </w:r>
+    </w:p>
+    <w:p>
+      <w:pPr>
+        <w:rPr>
+          <w:color w:val="000000" w:themeColor="text1"/>
+        </w:rPr>
+      </w:pPr>
+      <w:r>
+        <w:rPr>
+          <w:color w:val="000000" w:themeColor="text1"/>
+        </w:rPr>
+        <w:lastRenderedPageBreak/>
+        <w:t xml:space="preserve">Y listo ya tenemos </w:t>
+      </w:r>
+      <w:proofErr w:type="spellStart"/>
+      <w:r>
+        <w:rPr>
+          <w:color w:val="000000" w:themeColor="text1"/>
+        </w:rPr>
+        <w:t>bootstrap</w:t>
+      </w:r>
+      <w:proofErr w:type="spellEnd"/>
+      <w:r>
+        <w:rPr>
+          <w:color w:val="000000" w:themeColor="text1"/>
+        </w:rPr>
+        <w:t xml:space="preserve"> en nuestro proyecto, corremos php </w:t>
+      </w:r>
+      <w:proofErr w:type="spellStart"/>
+      <w:r>
+        <w:rPr>
+          <w:color w:val="000000" w:themeColor="text1"/>
+        </w:rPr>
+        <w:t>artisan</w:t>
+      </w:r>
+      <w:proofErr w:type="spellEnd"/>
+      <w:r>
+        <w:rPr>
+          <w:color w:val="000000" w:themeColor="text1"/>
+        </w:rPr>
+        <w:t xml:space="preserve"> </w:t>
+      </w:r>
+      <w:proofErr w:type="spellStart"/>
+      <w:r>
+        <w:rPr>
+          <w:color w:val="000000" w:themeColor="text1"/>
+        </w:rPr>
+        <w:t>serve</w:t>
+      </w:r>
+      <w:proofErr w:type="spellEnd"/>
+      <w:r>
+        <w:rPr>
+          <w:color w:val="000000" w:themeColor="text1"/>
+        </w:rPr>
+        <w:t xml:space="preserve"> para verlo</w:t>
+      </w:r>
+    </w:p>
+    <w:p>
+      <w:pPr>
+        <w:rPr>
+          <w:color w:val="000000" w:themeColor="text1"/>
+        </w:rPr>
+      </w:pPr>
+      <w:r>
+        <w:rPr>
+          <w:noProof/>
+          <w:lang w:eastAsia="es-VE"/>
+        </w:rPr>
+        <w:drawing>
+          <wp:inline distT="0" distB="0" distL="0" distR="0" wp14:anchorId="324582E6" wp14:editId="7618E63A">
+            <wp:extent cx="5612130" cy="2129790"/>
+            <wp:effectExtent l="0" t="0" r="7620" b="3810"/>
+            <wp:docPr id="16" name="Imagen 16"/>
+            <wp:cNvGraphicFramePr>
+              <a:graphicFrameLocks xmlns:a="http://schemas.openxmlformats.org/drawingml/2006/main" noChangeAspect="1"/>
+            </wp:cNvGraphicFramePr>
+            <a:graphic xmlns:a="http://schemas.openxmlformats.org/drawingml/2006/main">
+              <a:graphicData uri="http://schemas.openxmlformats.org/drawingml/2006/picture">
+                <pic:pic xmlns:pic="http://schemas.openxmlformats.org/drawingml/2006/picture">
+                  <pic:nvPicPr>
+                    <pic:cNvPr id="1" name=""/>
+                    <pic:cNvPicPr/>
+                  </pic:nvPicPr>
+                  <pic:blipFill>
+                    <a:blip r:embed="rId19"/>
+                    <a:stretch>
+                      <a:fillRect/>
+                    </a:stretch>
+                  </pic:blipFill>
+                  <pic:spPr>
+                    <a:xfrm>
+                      <a:off x="0" y="0"/>
+                      <a:ext cx="5612130" cy="2129790"/>
+                    </a:xfrm>
+                    <a:prstGeom prst="rect">
+                      <a:avLst/>
+                    </a:prstGeom>
+                  </pic:spPr>
+                </pic:pic>
+              </a:graphicData>
+            </a:graphic>
+          </wp:inline>
+        </w:drawing>
+      </w:r>
+    </w:p>
+    <w:p>
+      <w:pPr>
+        <w:rPr>
+          <w:color w:val="000000" w:themeColor="text1"/>
+        </w:rPr>
+      </w:pPr>
+      <w:r>
+        <w:rPr>
+          <w:noProof/>
+          <w:lang w:eastAsia="es-VE"/>
+        </w:rPr>
+        <w:drawing>
+          <wp:inline distT="0" distB="0" distL="0" distR="0" wp14:anchorId="5DB42A30" wp14:editId="0592C714">
+            <wp:extent cx="5612130" cy="2637790"/>
+            <wp:effectExtent l="0" t="0" r="7620" b="0"/>
+            <wp:docPr id="17" name="Imagen 17"/>
+            <wp:cNvGraphicFramePr>
+              <a:graphicFrameLocks xmlns:a="http://schemas.openxmlformats.org/drawingml/2006/main" noChangeAspect="1"/>
+            </wp:cNvGraphicFramePr>
+            <a:graphic xmlns:a="http://schemas.openxmlformats.org/drawingml/2006/main">
+              <a:graphicData uri="http://schemas.openxmlformats.org/drawingml/2006/picture">
+                <pic:pic xmlns:pic="http://schemas.openxmlformats.org/drawingml/2006/picture">
+                  <pic:nvPicPr>
+                    <pic:cNvPr id="1" name=""/>
+                    <pic:cNvPicPr/>
+                  </pic:nvPicPr>
+                  <pic:blipFill>
+                    <a:blip r:embed="rId20"/>
+                    <a:stretch>
+                      <a:fillRect/>
+                    </a:stretch>
+                  </pic:blipFill>
+                  <pic:spPr>
+                    <a:xfrm>
+                      <a:off x="0" y="0"/>
+                      <a:ext cx="5612130" cy="2637790"/>
+                    </a:xfrm>
+                    <a:prstGeom prst="rect">
+                      <a:avLst/>
+                    </a:prstGeom>
+                  </pic:spPr>
+                </pic:pic>
+              </a:graphicData>
+            </a:graphic>
+          </wp:inline>
+        </w:drawing>
+      </w:r>
+    </w:p>
+    <w:p>
+      <w:pPr>
+        <w:rPr>
+          <w:color w:val="000000" w:themeColor="text1"/>
+        </w:rPr>
+      </w:pPr>
+      <w:r>
+        <w:rPr>
+          <w:color w:val="000000" w:themeColor="text1"/>
+        </w:rPr>
+        <w:t>Y como ven ya tenemos nuestro diseño más</w:t>
+      </w:r>
       <w:bookmarkStart w:id="0" w:name="_GoBack"/>
       <w:bookmarkEnd w:id="0"/>
-    </w:p>
-    <w:p>
-      <w:pPr>
-        <w:rPr>
-          <w:color w:val="000000" w:themeColor="text1"/>
-        </w:rPr>
-      </w:pPr>
-    </w:p>
-    <w:p>
-      <w:pPr>
-        <w:rPr>
-          <w:color w:val="000000" w:themeColor="text1"/>
-        </w:rPr>
-      </w:pPr>
+      <w:r>
+        <w:rPr>
+          <w:color w:val="000000" w:themeColor="text1"/>
+        </w:rPr>
+        <w:t xml:space="preserve"> atractivo que un principio</w:t>
+      </w:r>
     </w:p>
     <w:p>
       <w:pPr>

</xml_diff>

<commit_message>
agregando muestras de las vistas con bst
</commit_message>
<xml_diff>
--- a/ayuda.docx
+++ b/ayuda.docx
@@ -2135,35 +2135,53 @@
         <w:rPr>
           <w:color w:val="000000" w:themeColor="text1"/>
         </w:rPr>
-        <w:t xml:space="preserve"> en nuestro proyecto, corremos php </w:t>
-      </w:r>
-      <w:proofErr w:type="spellStart"/>
-      <w:r>
-        <w:rPr>
-          <w:color w:val="000000" w:themeColor="text1"/>
+        <w:t xml:space="preserve"> en nuestro proyecto, corremos </w:t>
+      </w:r>
+      <w:r>
+        <w:rPr>
+          <w:color w:val="FF0000"/>
+        </w:rPr>
+        <w:t xml:space="preserve">php </w:t>
+      </w:r>
+      <w:proofErr w:type="spellStart"/>
+      <w:r>
+        <w:rPr>
+          <w:color w:val="FF0000"/>
         </w:rPr>
         <w:t>artisan</w:t>
       </w:r>
       <w:proofErr w:type="spellEnd"/>
       <w:r>
         <w:rPr>
-          <w:color w:val="000000" w:themeColor="text1"/>
+          <w:color w:val="FF0000"/>
         </w:rPr>
         <w:t xml:space="preserve"> </w:t>
       </w:r>
       <w:proofErr w:type="spellStart"/>
       <w:r>
         <w:rPr>
-          <w:color w:val="000000" w:themeColor="text1"/>
+          <w:color w:val="FF0000"/>
         </w:rPr>
         <w:t>serve</w:t>
       </w:r>
       <w:proofErr w:type="spellEnd"/>
       <w:r>
         <w:rPr>
-          <w:color w:val="000000" w:themeColor="text1"/>
-        </w:rPr>
-        <w:t xml:space="preserve"> para verlo</w:t>
+          <w:color w:val="FF0000"/>
+        </w:rPr>
+        <w:t xml:space="preserve"> </w:t>
+      </w:r>
+      <w:r>
+        <w:rPr>
+          <w:color w:val="000000" w:themeColor="text1"/>
+        </w:rPr>
+        <w:t>para verlo</w:t>
+      </w:r>
+      <w:r>
+        <w:rPr>
+          <w:color w:val="000000" w:themeColor="text1"/>
+        </w:rPr>
+        <w:t>.</w:t>
       </w:r>
     </w:p>
     <w:p>
@@ -2270,17 +2288,108 @@
       </w:pPr>
       <w:r>
         <w:rPr>
-          <w:color w:val="000000" w:themeColor="text1"/>
-        </w:rPr>
-        <w:t>Y como ven ya tenemos nuestro diseño más</w:t>
+          <w:noProof/>
+          <w:lang w:eastAsia="es-VE"/>
+        </w:rPr>
+        <w:drawing>
+          <wp:inline distT="0" distB="0" distL="0" distR="0" wp14:anchorId="58D85731" wp14:editId="410FEA8C">
+            <wp:extent cx="5612130" cy="1572895"/>
+            <wp:effectExtent l="0" t="0" r="7620" b="8255"/>
+            <wp:docPr id="18" name="Imagen 18"/>
+            <wp:cNvGraphicFramePr>
+              <a:graphicFrameLocks xmlns:a="http://schemas.openxmlformats.org/drawingml/2006/main" noChangeAspect="1"/>
+            </wp:cNvGraphicFramePr>
+            <a:graphic xmlns:a="http://schemas.openxmlformats.org/drawingml/2006/main">
+              <a:graphicData uri="http://schemas.openxmlformats.org/drawingml/2006/picture">
+                <pic:pic xmlns:pic="http://schemas.openxmlformats.org/drawingml/2006/picture">
+                  <pic:nvPicPr>
+                    <pic:cNvPr id="1" name=""/>
+                    <pic:cNvPicPr/>
+                  </pic:nvPicPr>
+                  <pic:blipFill>
+                    <a:blip r:embed="rId21"/>
+                    <a:stretch>
+                      <a:fillRect/>
+                    </a:stretch>
+                  </pic:blipFill>
+                  <pic:spPr>
+                    <a:xfrm>
+                      <a:off x="0" y="0"/>
+                      <a:ext cx="5612130" cy="1572895"/>
+                    </a:xfrm>
+                    <a:prstGeom prst="rect">
+                      <a:avLst/>
+                    </a:prstGeom>
+                  </pic:spPr>
+                </pic:pic>
+              </a:graphicData>
+            </a:graphic>
+          </wp:inline>
+        </w:drawing>
+      </w:r>
+    </w:p>
+    <w:p>
+      <w:pPr>
+        <w:rPr>
+          <w:color w:val="000000" w:themeColor="text1"/>
+        </w:rPr>
+      </w:pPr>
+      <w:r>
+        <w:rPr>
+          <w:noProof/>
+          <w:lang w:eastAsia="es-VE"/>
+        </w:rPr>
+        <w:drawing>
+          <wp:inline distT="0" distB="0" distL="0" distR="0" wp14:anchorId="31109C8B" wp14:editId="170CEE79">
+            <wp:extent cx="5612130" cy="1063625"/>
+            <wp:effectExtent l="0" t="0" r="7620" b="3175"/>
+            <wp:docPr id="19" name="Imagen 19"/>
+            <wp:cNvGraphicFramePr>
+              <a:graphicFrameLocks xmlns:a="http://schemas.openxmlformats.org/drawingml/2006/main" noChangeAspect="1"/>
+            </wp:cNvGraphicFramePr>
+            <a:graphic xmlns:a="http://schemas.openxmlformats.org/drawingml/2006/main">
+              <a:graphicData uri="http://schemas.openxmlformats.org/drawingml/2006/picture">
+                <pic:pic xmlns:pic="http://schemas.openxmlformats.org/drawingml/2006/picture">
+                  <pic:nvPicPr>
+                    <pic:cNvPr id="1" name=""/>
+                    <pic:cNvPicPr/>
+                  </pic:nvPicPr>
+                  <pic:blipFill>
+                    <a:blip r:embed="rId22"/>
+                    <a:stretch>
+                      <a:fillRect/>
+                    </a:stretch>
+                  </pic:blipFill>
+                  <pic:spPr>
+                    <a:xfrm>
+                      <a:off x="0" y="0"/>
+                      <a:ext cx="5612130" cy="1063625"/>
+                    </a:xfrm>
+                    <a:prstGeom prst="rect">
+                      <a:avLst/>
+                    </a:prstGeom>
+                  </pic:spPr>
+                </pic:pic>
+              </a:graphicData>
+            </a:graphic>
+          </wp:inline>
+        </w:drawing>
       </w:r>
       <w:bookmarkStart w:id="0" w:name="_GoBack"/>
       <w:bookmarkEnd w:id="0"/>
-      <w:r>
-        <w:rPr>
-          <w:color w:val="000000" w:themeColor="text1"/>
-        </w:rPr>
-        <w:t xml:space="preserve"> atractivo que un principio</w:t>
+    </w:p>
+    <w:p>
+      <w:pPr>
+        <w:rPr>
+          <w:color w:val="000000" w:themeColor="text1"/>
+        </w:rPr>
+      </w:pPr>
+      <w:r>
+        <w:rPr>
+          <w:color w:val="000000" w:themeColor="text1"/>
+        </w:rPr>
+        <w:lastRenderedPageBreak/>
+        <w:t>Y como ven ya tenemos nuestro diseño más atractivo que un principio</w:t>
       </w:r>
     </w:p>
     <w:p>

</xml_diff>